<commit_message>
some changes on outline
</commit_message>
<xml_diff>
--- a/temp/outline.docx
+++ b/temp/outline.docx
@@ -763,7 +763,7 @@
           <w:u w:val="single"/>
           <w:shd w:val="clear" w:color="auto" w:fill="FFFFFF"/>
         </w:rPr>
-        <w:t>刘凯明</w:t>
+        <w:t>别红霞</w:t>
       </w:r>
       <w:r>
         <w:rPr>
@@ -848,7 +848,7 @@
           <w:u w:val="single"/>
           <w:shd w:val="clear" w:color="auto" w:fill="FFFFFF"/>
         </w:rPr>
-        <w:t>2016</w:t>
+        <w:t>2018</w:t>
       </w:r>
       <w:r>
         <w:rPr>
@@ -904,7 +904,7 @@
           <w:u w:val="single"/>
           <w:shd w:val="clear" w:color="auto" w:fill="FFFFFF"/>
         </w:rPr>
-        <w:t>10</w:t>
+        <w:t>7</w:t>
       </w:r>
       <w:r>
         <w:rPr>
@@ -1330,6 +1330,8 @@
         </w:rPr>
         <w:fldChar w:fldCharType="separate"/>
       </w:r>
+      <w:bookmarkStart w:id="0" w:name="_GoBack"/>
+      <w:bookmarkEnd w:id="0"/>
       <w:r>
         <w:rPr>
           <w:noProof/>
@@ -1370,7 +1372,7 @@
         <w:rPr>
           <w:noProof/>
         </w:rPr>
-        <w:instrText xml:space="preserve"> PAGEREF _Toc513409374 \h </w:instrText>
+        <w:instrText xml:space="preserve"> PAGEREF _Toc513468847 \h </w:instrText>
       </w:r>
       <w:r>
         <w:rPr>
@@ -1453,7 +1455,7 @@
         <w:rPr>
           <w:noProof/>
         </w:rPr>
-        <w:instrText xml:space="preserve"> PAGEREF _Toc513409375 \h </w:instrText>
+        <w:instrText xml:space="preserve"> PAGEREF _Toc513468848 \h </w:instrText>
       </w:r>
       <w:r>
         <w:rPr>
@@ -1515,7 +1517,7 @@
         <w:rPr>
           <w:noProof/>
         </w:rPr>
-        <w:instrText xml:space="preserve"> PAGEREF _Toc513409376 \h </w:instrText>
+        <w:instrText xml:space="preserve"> PAGEREF _Toc513468849 \h </w:instrText>
       </w:r>
       <w:r>
         <w:rPr>
@@ -1577,7 +1579,7 @@
         <w:rPr>
           <w:noProof/>
         </w:rPr>
-        <w:instrText xml:space="preserve"> PAGEREF _Toc513409377 \h </w:instrText>
+        <w:instrText xml:space="preserve"> PAGEREF _Toc513468850 \h </w:instrText>
       </w:r>
       <w:r>
         <w:rPr>
@@ -1660,7 +1662,7 @@
         <w:rPr>
           <w:noProof/>
         </w:rPr>
-        <w:instrText xml:space="preserve"> PAGEREF _Toc513409378 \h </w:instrText>
+        <w:instrText xml:space="preserve"> PAGEREF _Toc513468851 \h </w:instrText>
       </w:r>
       <w:r>
         <w:rPr>
@@ -1677,7 +1679,7 @@
         <w:rPr>
           <w:noProof/>
         </w:rPr>
-        <w:t>1</w:t>
+        <w:t>2</w:t>
       </w:r>
       <w:r>
         <w:rPr>
@@ -1722,7 +1724,7 @@
         <w:rPr>
           <w:noProof/>
         </w:rPr>
-        <w:instrText xml:space="preserve"> PAGEREF _Toc513409379 \h </w:instrText>
+        <w:instrText xml:space="preserve"> PAGEREF _Toc513468852 \h </w:instrText>
       </w:r>
       <w:r>
         <w:rPr>
@@ -1739,7 +1741,7 @@
         <w:rPr>
           <w:noProof/>
         </w:rPr>
-        <w:t>1</w:t>
+        <w:t>2</w:t>
       </w:r>
       <w:r>
         <w:rPr>
@@ -1784,7 +1786,7 @@
         <w:rPr>
           <w:noProof/>
         </w:rPr>
-        <w:instrText xml:space="preserve"> PAGEREF _Toc513409380 \h </w:instrText>
+        <w:instrText xml:space="preserve"> PAGEREF _Toc513468853 \h </w:instrText>
       </w:r>
       <w:r>
         <w:rPr>
@@ -1801,7 +1803,7 @@
         <w:rPr>
           <w:noProof/>
         </w:rPr>
-        <w:t>1</w:t>
+        <w:t>2</w:t>
       </w:r>
       <w:r>
         <w:rPr>
@@ -1867,7 +1869,7 @@
         <w:rPr>
           <w:noProof/>
         </w:rPr>
-        <w:instrText xml:space="preserve"> PAGEREF _Toc513409381 \h </w:instrText>
+        <w:instrText xml:space="preserve"> PAGEREF _Toc513468854 \h </w:instrText>
       </w:r>
       <w:r>
         <w:rPr>
@@ -1884,7 +1886,7 @@
         <w:rPr>
           <w:noProof/>
         </w:rPr>
-        <w:t>1</w:t>
+        <w:t>2</w:t>
       </w:r>
       <w:r>
         <w:rPr>
@@ -1929,7 +1931,7 @@
         <w:rPr>
           <w:noProof/>
         </w:rPr>
-        <w:instrText xml:space="preserve"> PAGEREF _Toc513409382 \h </w:instrText>
+        <w:instrText xml:space="preserve"> PAGEREF _Toc513468855 \h </w:instrText>
       </w:r>
       <w:r>
         <w:rPr>
@@ -1946,7 +1948,131 @@
         <w:rPr>
           <w:noProof/>
         </w:rPr>
-        <w:t>1</w:t>
+        <w:t>2</w:t>
+      </w:r>
+      <w:r>
+        <w:rPr>
+          <w:noProof/>
+        </w:rPr>
+        <w:fldChar w:fldCharType="end"/>
+      </w:r>
+    </w:p>
+    <w:p>
+      <w:pPr>
+        <w:pStyle w:val="31"/>
+        <w:tabs>
+          <w:tab w:val="right" w:leader="dot" w:pos="8296"/>
+        </w:tabs>
+        <w:rPr>
+          <w:rFonts w:asciiTheme="minorHAnsi" w:eastAsiaTheme="minorEastAsia" w:cstheme="minorBidi"/>
+          <w:iCs w:val="0"/>
+          <w:noProof/>
+          <w:sz w:val="21"/>
+          <w:szCs w:val="22"/>
+        </w:rPr>
+      </w:pPr>
+      <w:r>
+        <w:rPr>
+          <w:noProof/>
+        </w:rPr>
+        <w:t>4.1.1 离散小波变换</w:t>
+      </w:r>
+      <w:r>
+        <w:rPr>
+          <w:noProof/>
+        </w:rPr>
+        <w:tab/>
+      </w:r>
+      <w:r>
+        <w:rPr>
+          <w:noProof/>
+        </w:rPr>
+        <w:fldChar w:fldCharType="begin"/>
+      </w:r>
+      <w:r>
+        <w:rPr>
+          <w:noProof/>
+        </w:rPr>
+        <w:instrText xml:space="preserve"> PAGEREF _Toc513468856 \h </w:instrText>
+      </w:r>
+      <w:r>
+        <w:rPr>
+          <w:noProof/>
+        </w:rPr>
+      </w:r>
+      <w:r>
+        <w:rPr>
+          <w:noProof/>
+        </w:rPr>
+        <w:fldChar w:fldCharType="separate"/>
+      </w:r>
+      <w:r>
+        <w:rPr>
+          <w:noProof/>
+        </w:rPr>
+        <w:t>2</w:t>
+      </w:r>
+      <w:r>
+        <w:rPr>
+          <w:noProof/>
+        </w:rPr>
+        <w:fldChar w:fldCharType="end"/>
+      </w:r>
+    </w:p>
+    <w:p>
+      <w:pPr>
+        <w:pStyle w:val="31"/>
+        <w:tabs>
+          <w:tab w:val="right" w:leader="dot" w:pos="8296"/>
+        </w:tabs>
+        <w:rPr>
+          <w:rFonts w:asciiTheme="minorHAnsi" w:eastAsiaTheme="minorEastAsia" w:cstheme="minorBidi"/>
+          <w:iCs w:val="0"/>
+          <w:noProof/>
+          <w:sz w:val="21"/>
+          <w:szCs w:val="22"/>
+        </w:rPr>
+      </w:pPr>
+      <w:r>
+        <w:rPr>
+          <w:noProof/>
+        </w:rPr>
+        <w:t>4.1.2 结果分析</w:t>
+      </w:r>
+      <w:r>
+        <w:rPr>
+          <w:noProof/>
+        </w:rPr>
+        <w:tab/>
+      </w:r>
+      <w:r>
+        <w:rPr>
+          <w:noProof/>
+        </w:rPr>
+        <w:fldChar w:fldCharType="begin"/>
+      </w:r>
+      <w:r>
+        <w:rPr>
+          <w:noProof/>
+        </w:rPr>
+        <w:instrText xml:space="preserve"> PAGEREF _Toc513468857 \h </w:instrText>
+      </w:r>
+      <w:r>
+        <w:rPr>
+          <w:noProof/>
+        </w:rPr>
+      </w:r>
+      <w:r>
+        <w:rPr>
+          <w:noProof/>
+        </w:rPr>
+        <w:fldChar w:fldCharType="separate"/>
+      </w:r>
+      <w:r>
+        <w:rPr>
+          <w:noProof/>
+        </w:rPr>
+        <w:t>2</w:t>
       </w:r>
       <w:r>
         <w:rPr>
@@ -1991,7 +2117,7 @@
         <w:rPr>
           <w:noProof/>
         </w:rPr>
-        <w:instrText xml:space="preserve"> PAGEREF _Toc513409383 \h </w:instrText>
+        <w:instrText xml:space="preserve"> PAGEREF _Toc513468858 \h </w:instrText>
       </w:r>
       <w:r>
         <w:rPr>
@@ -2008,7 +2134,131 @@
         <w:rPr>
           <w:noProof/>
         </w:rPr>
-        <w:t>1</w:t>
+        <w:t>2</w:t>
+      </w:r>
+      <w:r>
+        <w:rPr>
+          <w:noProof/>
+        </w:rPr>
+        <w:fldChar w:fldCharType="end"/>
+      </w:r>
+    </w:p>
+    <w:p>
+      <w:pPr>
+        <w:pStyle w:val="31"/>
+        <w:tabs>
+          <w:tab w:val="right" w:leader="dot" w:pos="8296"/>
+        </w:tabs>
+        <w:rPr>
+          <w:rFonts w:asciiTheme="minorHAnsi" w:eastAsiaTheme="minorEastAsia" w:cstheme="minorBidi"/>
+          <w:iCs w:val="0"/>
+          <w:noProof/>
+          <w:sz w:val="21"/>
+          <w:szCs w:val="22"/>
+        </w:rPr>
+      </w:pPr>
+      <w:r>
+        <w:rPr>
+          <w:noProof/>
+        </w:rPr>
+        <w:t>4.2.1 最大似然法与3西格玛</w:t>
+      </w:r>
+      <w:r>
+        <w:rPr>
+          <w:noProof/>
+        </w:rPr>
+        <w:tab/>
+      </w:r>
+      <w:r>
+        <w:rPr>
+          <w:noProof/>
+        </w:rPr>
+        <w:fldChar w:fldCharType="begin"/>
+      </w:r>
+      <w:r>
+        <w:rPr>
+          <w:noProof/>
+        </w:rPr>
+        <w:instrText xml:space="preserve"> PAGEREF _Toc513468859 \h </w:instrText>
+      </w:r>
+      <w:r>
+        <w:rPr>
+          <w:noProof/>
+        </w:rPr>
+      </w:r>
+      <w:r>
+        <w:rPr>
+          <w:noProof/>
+        </w:rPr>
+        <w:fldChar w:fldCharType="separate"/>
+      </w:r>
+      <w:r>
+        <w:rPr>
+          <w:noProof/>
+        </w:rPr>
+        <w:t>2</w:t>
+      </w:r>
+      <w:r>
+        <w:rPr>
+          <w:noProof/>
+        </w:rPr>
+        <w:fldChar w:fldCharType="end"/>
+      </w:r>
+    </w:p>
+    <w:p>
+      <w:pPr>
+        <w:pStyle w:val="31"/>
+        <w:tabs>
+          <w:tab w:val="right" w:leader="dot" w:pos="8296"/>
+        </w:tabs>
+        <w:rPr>
+          <w:rFonts w:asciiTheme="minorHAnsi" w:eastAsiaTheme="minorEastAsia" w:cstheme="minorBidi"/>
+          <w:iCs w:val="0"/>
+          <w:noProof/>
+          <w:sz w:val="21"/>
+          <w:szCs w:val="22"/>
+        </w:rPr>
+      </w:pPr>
+      <w:r>
+        <w:rPr>
+          <w:noProof/>
+        </w:rPr>
+        <w:t>4.2.2 结果分析</w:t>
+      </w:r>
+      <w:r>
+        <w:rPr>
+          <w:noProof/>
+        </w:rPr>
+        <w:tab/>
+      </w:r>
+      <w:r>
+        <w:rPr>
+          <w:noProof/>
+        </w:rPr>
+        <w:fldChar w:fldCharType="begin"/>
+      </w:r>
+      <w:r>
+        <w:rPr>
+          <w:noProof/>
+        </w:rPr>
+        <w:instrText xml:space="preserve"> PAGEREF _Toc513468860 \h </w:instrText>
+      </w:r>
+      <w:r>
+        <w:rPr>
+          <w:noProof/>
+        </w:rPr>
+      </w:r>
+      <w:r>
+        <w:rPr>
+          <w:noProof/>
+        </w:rPr>
+        <w:fldChar w:fldCharType="separate"/>
+      </w:r>
+      <w:r>
+        <w:rPr>
+          <w:noProof/>
+        </w:rPr>
+        <w:t>2</w:t>
       </w:r>
       <w:r>
         <w:rPr>
@@ -2053,7 +2303,7 @@
         <w:rPr>
           <w:noProof/>
         </w:rPr>
-        <w:instrText xml:space="preserve"> PAGEREF _Toc513409384 \h </w:instrText>
+        <w:instrText xml:space="preserve"> PAGEREF _Toc513468861 \h </w:instrText>
       </w:r>
       <w:r>
         <w:rPr>
@@ -2070,7 +2320,131 @@
         <w:rPr>
           <w:noProof/>
         </w:rPr>
-        <w:t>1</w:t>
+        <w:t>2</w:t>
+      </w:r>
+      <w:r>
+        <w:rPr>
+          <w:noProof/>
+        </w:rPr>
+        <w:fldChar w:fldCharType="end"/>
+      </w:r>
+    </w:p>
+    <w:p>
+      <w:pPr>
+        <w:pStyle w:val="31"/>
+        <w:tabs>
+          <w:tab w:val="right" w:leader="dot" w:pos="8296"/>
+        </w:tabs>
+        <w:rPr>
+          <w:rFonts w:asciiTheme="minorHAnsi" w:eastAsiaTheme="minorEastAsia" w:cstheme="minorBidi"/>
+          <w:iCs w:val="0"/>
+          <w:noProof/>
+          <w:sz w:val="21"/>
+          <w:szCs w:val="22"/>
+        </w:rPr>
+      </w:pPr>
+      <w:r>
+        <w:rPr>
+          <w:noProof/>
+        </w:rPr>
+        <w:t>4.3.1 差分算法</w:t>
+      </w:r>
+      <w:r>
+        <w:rPr>
+          <w:noProof/>
+        </w:rPr>
+        <w:tab/>
+      </w:r>
+      <w:r>
+        <w:rPr>
+          <w:noProof/>
+        </w:rPr>
+        <w:fldChar w:fldCharType="begin"/>
+      </w:r>
+      <w:r>
+        <w:rPr>
+          <w:noProof/>
+        </w:rPr>
+        <w:instrText xml:space="preserve"> PAGEREF _Toc513468862 \h </w:instrText>
+      </w:r>
+      <w:r>
+        <w:rPr>
+          <w:noProof/>
+        </w:rPr>
+      </w:r>
+      <w:r>
+        <w:rPr>
+          <w:noProof/>
+        </w:rPr>
+        <w:fldChar w:fldCharType="separate"/>
+      </w:r>
+      <w:r>
+        <w:rPr>
+          <w:noProof/>
+        </w:rPr>
+        <w:t>2</w:t>
+      </w:r>
+      <w:r>
+        <w:rPr>
+          <w:noProof/>
+        </w:rPr>
+        <w:fldChar w:fldCharType="end"/>
+      </w:r>
+    </w:p>
+    <w:p>
+      <w:pPr>
+        <w:pStyle w:val="31"/>
+        <w:tabs>
+          <w:tab w:val="right" w:leader="dot" w:pos="8296"/>
+        </w:tabs>
+        <w:rPr>
+          <w:rFonts w:asciiTheme="minorHAnsi" w:eastAsiaTheme="minorEastAsia" w:cstheme="minorBidi"/>
+          <w:iCs w:val="0"/>
+          <w:noProof/>
+          <w:sz w:val="21"/>
+          <w:szCs w:val="22"/>
+        </w:rPr>
+      </w:pPr>
+      <w:r>
+        <w:rPr>
+          <w:noProof/>
+        </w:rPr>
+        <w:t>4.3.2 结果分析</w:t>
+      </w:r>
+      <w:r>
+        <w:rPr>
+          <w:noProof/>
+        </w:rPr>
+        <w:tab/>
+      </w:r>
+      <w:r>
+        <w:rPr>
+          <w:noProof/>
+        </w:rPr>
+        <w:fldChar w:fldCharType="begin"/>
+      </w:r>
+      <w:r>
+        <w:rPr>
+          <w:noProof/>
+        </w:rPr>
+        <w:instrText xml:space="preserve"> PAGEREF _Toc513468863 \h </w:instrText>
+      </w:r>
+      <w:r>
+        <w:rPr>
+          <w:noProof/>
+        </w:rPr>
+      </w:r>
+      <w:r>
+        <w:rPr>
+          <w:noProof/>
+        </w:rPr>
+        <w:fldChar w:fldCharType="separate"/>
+      </w:r>
+      <w:r>
+        <w:rPr>
+          <w:noProof/>
+        </w:rPr>
+        <w:t>2</w:t>
       </w:r>
       <w:r>
         <w:rPr>
@@ -2115,7 +2489,7 @@
         <w:rPr>
           <w:noProof/>
         </w:rPr>
-        <w:instrText xml:space="preserve"> PAGEREF _Toc513409385 \h </w:instrText>
+        <w:instrText xml:space="preserve"> PAGEREF _Toc513468864 \h </w:instrText>
       </w:r>
       <w:r>
         <w:rPr>
@@ -2132,7 +2506,131 @@
         <w:rPr>
           <w:noProof/>
         </w:rPr>
-        <w:t>1</w:t>
+        <w:t>2</w:t>
+      </w:r>
+      <w:r>
+        <w:rPr>
+          <w:noProof/>
+        </w:rPr>
+        <w:fldChar w:fldCharType="end"/>
+      </w:r>
+    </w:p>
+    <w:p>
+      <w:pPr>
+        <w:pStyle w:val="31"/>
+        <w:tabs>
+          <w:tab w:val="right" w:leader="dot" w:pos="8296"/>
+        </w:tabs>
+        <w:rPr>
+          <w:rFonts w:asciiTheme="minorHAnsi" w:eastAsiaTheme="minorEastAsia" w:cstheme="minorBidi"/>
+          <w:iCs w:val="0"/>
+          <w:noProof/>
+          <w:sz w:val="21"/>
+          <w:szCs w:val="22"/>
+        </w:rPr>
+      </w:pPr>
+      <w:r>
+        <w:rPr>
+          <w:noProof/>
+        </w:rPr>
+        <w:t>4.4.1 局部异常因子</w:t>
+      </w:r>
+      <w:r>
+        <w:rPr>
+          <w:noProof/>
+        </w:rPr>
+        <w:tab/>
+      </w:r>
+      <w:r>
+        <w:rPr>
+          <w:noProof/>
+        </w:rPr>
+        <w:fldChar w:fldCharType="begin"/>
+      </w:r>
+      <w:r>
+        <w:rPr>
+          <w:noProof/>
+        </w:rPr>
+        <w:instrText xml:space="preserve"> PAGEREF _Toc513468865 \h </w:instrText>
+      </w:r>
+      <w:r>
+        <w:rPr>
+          <w:noProof/>
+        </w:rPr>
+      </w:r>
+      <w:r>
+        <w:rPr>
+          <w:noProof/>
+        </w:rPr>
+        <w:fldChar w:fldCharType="separate"/>
+      </w:r>
+      <w:r>
+        <w:rPr>
+          <w:noProof/>
+        </w:rPr>
+        <w:t>3</w:t>
+      </w:r>
+      <w:r>
+        <w:rPr>
+          <w:noProof/>
+        </w:rPr>
+        <w:fldChar w:fldCharType="end"/>
+      </w:r>
+    </w:p>
+    <w:p>
+      <w:pPr>
+        <w:pStyle w:val="31"/>
+        <w:tabs>
+          <w:tab w:val="right" w:leader="dot" w:pos="8296"/>
+        </w:tabs>
+        <w:rPr>
+          <w:rFonts w:asciiTheme="minorHAnsi" w:eastAsiaTheme="minorEastAsia" w:cstheme="minorBidi"/>
+          <w:iCs w:val="0"/>
+          <w:noProof/>
+          <w:sz w:val="21"/>
+          <w:szCs w:val="22"/>
+        </w:rPr>
+      </w:pPr>
+      <w:r>
+        <w:rPr>
+          <w:noProof/>
+        </w:rPr>
+        <w:t>4.4.2 结果分析</w:t>
+      </w:r>
+      <w:r>
+        <w:rPr>
+          <w:noProof/>
+        </w:rPr>
+        <w:tab/>
+      </w:r>
+      <w:r>
+        <w:rPr>
+          <w:noProof/>
+        </w:rPr>
+        <w:fldChar w:fldCharType="begin"/>
+      </w:r>
+      <w:r>
+        <w:rPr>
+          <w:noProof/>
+        </w:rPr>
+        <w:instrText xml:space="preserve"> PAGEREF _Toc513468866 \h </w:instrText>
+      </w:r>
+      <w:r>
+        <w:rPr>
+          <w:noProof/>
+        </w:rPr>
+      </w:r>
+      <w:r>
+        <w:rPr>
+          <w:noProof/>
+        </w:rPr>
+        <w:fldChar w:fldCharType="separate"/>
+      </w:r>
+      <w:r>
+        <w:rPr>
+          <w:noProof/>
+        </w:rPr>
+        <w:t>3</w:t>
       </w:r>
       <w:r>
         <w:rPr>
@@ -2177,7 +2675,7 @@
         <w:rPr>
           <w:noProof/>
         </w:rPr>
-        <w:instrText xml:space="preserve"> PAGEREF _Toc513409386 \h </w:instrText>
+        <w:instrText xml:space="preserve"> PAGEREF _Toc513468867 \h </w:instrText>
       </w:r>
       <w:r>
         <w:rPr>
@@ -2194,7 +2692,131 @@
         <w:rPr>
           <w:noProof/>
         </w:rPr>
-        <w:t>1</w:t>
+        <w:t>3</w:t>
+      </w:r>
+      <w:r>
+        <w:rPr>
+          <w:noProof/>
+        </w:rPr>
+        <w:fldChar w:fldCharType="end"/>
+      </w:r>
+    </w:p>
+    <w:p>
+      <w:pPr>
+        <w:pStyle w:val="31"/>
+        <w:tabs>
+          <w:tab w:val="right" w:leader="dot" w:pos="8296"/>
+        </w:tabs>
+        <w:rPr>
+          <w:rFonts w:asciiTheme="minorHAnsi" w:eastAsiaTheme="minorEastAsia" w:cstheme="minorBidi"/>
+          <w:iCs w:val="0"/>
+          <w:noProof/>
+          <w:sz w:val="21"/>
+          <w:szCs w:val="22"/>
+        </w:rPr>
+      </w:pPr>
+      <w:r>
+        <w:rPr>
+          <w:noProof/>
+        </w:rPr>
+        <w:t>4.5.1 传统方法的优化</w:t>
+      </w:r>
+      <w:r>
+        <w:rPr>
+          <w:noProof/>
+        </w:rPr>
+        <w:tab/>
+      </w:r>
+      <w:r>
+        <w:rPr>
+          <w:noProof/>
+        </w:rPr>
+        <w:fldChar w:fldCharType="begin"/>
+      </w:r>
+      <w:r>
+        <w:rPr>
+          <w:noProof/>
+        </w:rPr>
+        <w:instrText xml:space="preserve"> PAGEREF _Toc513468868 \h </w:instrText>
+      </w:r>
+      <w:r>
+        <w:rPr>
+          <w:noProof/>
+        </w:rPr>
+      </w:r>
+      <w:r>
+        <w:rPr>
+          <w:noProof/>
+        </w:rPr>
+        <w:fldChar w:fldCharType="separate"/>
+      </w:r>
+      <w:r>
+        <w:rPr>
+          <w:noProof/>
+        </w:rPr>
+        <w:t>3</w:t>
+      </w:r>
+      <w:r>
+        <w:rPr>
+          <w:noProof/>
+        </w:rPr>
+        <w:fldChar w:fldCharType="end"/>
+      </w:r>
+    </w:p>
+    <w:p>
+      <w:pPr>
+        <w:pStyle w:val="31"/>
+        <w:tabs>
+          <w:tab w:val="right" w:leader="dot" w:pos="8296"/>
+        </w:tabs>
+        <w:rPr>
+          <w:rFonts w:asciiTheme="minorHAnsi" w:eastAsiaTheme="minorEastAsia" w:cstheme="minorBidi"/>
+          <w:iCs w:val="0"/>
+          <w:noProof/>
+          <w:sz w:val="21"/>
+          <w:szCs w:val="22"/>
+        </w:rPr>
+      </w:pPr>
+      <w:r>
+        <w:rPr>
+          <w:noProof/>
+        </w:rPr>
+        <w:t>4.5.2 结果分析</w:t>
+      </w:r>
+      <w:r>
+        <w:rPr>
+          <w:noProof/>
+        </w:rPr>
+        <w:tab/>
+      </w:r>
+      <w:r>
+        <w:rPr>
+          <w:noProof/>
+        </w:rPr>
+        <w:fldChar w:fldCharType="begin"/>
+      </w:r>
+      <w:r>
+        <w:rPr>
+          <w:noProof/>
+        </w:rPr>
+        <w:instrText xml:space="preserve"> PAGEREF _Toc513468869 \h </w:instrText>
+      </w:r>
+      <w:r>
+        <w:rPr>
+          <w:noProof/>
+        </w:rPr>
+      </w:r>
+      <w:r>
+        <w:rPr>
+          <w:noProof/>
+        </w:rPr>
+        <w:fldChar w:fldCharType="separate"/>
+      </w:r>
+      <w:r>
+        <w:rPr>
+          <w:noProof/>
+        </w:rPr>
+        <w:t>3</w:t>
       </w:r>
       <w:r>
         <w:rPr>
@@ -2239,7 +2861,7 @@
         <w:rPr>
           <w:noProof/>
         </w:rPr>
-        <w:instrText xml:space="preserve"> PAGEREF _Toc513409387 \h </w:instrText>
+        <w:instrText xml:space="preserve"> PAGEREF _Toc513468870 \h </w:instrText>
       </w:r>
       <w:r>
         <w:rPr>
@@ -2256,7 +2878,7 @@
         <w:rPr>
           <w:noProof/>
         </w:rPr>
-        <w:t>1</w:t>
+        <w:t>3</w:t>
       </w:r>
       <w:r>
         <w:rPr>
@@ -2264,8 +2886,6 @@
         </w:rPr>
         <w:fldChar w:fldCharType="end"/>
       </w:r>
-      <w:bookmarkStart w:id="0" w:name="_GoBack"/>
-      <w:bookmarkEnd w:id="0"/>
     </w:p>
     <w:p>
       <w:pPr>
@@ -2324,7 +2944,7 @@
         <w:rPr>
           <w:noProof/>
         </w:rPr>
-        <w:instrText xml:space="preserve"> PAGEREF _Toc513409388 \h </w:instrText>
+        <w:instrText xml:space="preserve"> PAGEREF _Toc513468871 \h </w:instrText>
       </w:r>
       <w:r>
         <w:rPr>
@@ -2341,7 +2961,7 @@
         <w:rPr>
           <w:noProof/>
         </w:rPr>
-        <w:t>1</w:t>
+        <w:t>3</w:t>
       </w:r>
       <w:r>
         <w:rPr>
@@ -2386,7 +3006,7 @@
         <w:rPr>
           <w:noProof/>
         </w:rPr>
-        <w:instrText xml:space="preserve"> PAGEREF _Toc513409389 \h </w:instrText>
+        <w:instrText xml:space="preserve"> PAGEREF _Toc513468872 \h </w:instrText>
       </w:r>
       <w:r>
         <w:rPr>
@@ -2403,7 +3023,131 @@
         <w:rPr>
           <w:noProof/>
         </w:rPr>
-        <w:t>1</w:t>
+        <w:t>3</w:t>
+      </w:r>
+      <w:r>
+        <w:rPr>
+          <w:noProof/>
+        </w:rPr>
+        <w:fldChar w:fldCharType="end"/>
+      </w:r>
+    </w:p>
+    <w:p>
+      <w:pPr>
+        <w:pStyle w:val="31"/>
+        <w:tabs>
+          <w:tab w:val="right" w:leader="dot" w:pos="8296"/>
+        </w:tabs>
+        <w:rPr>
+          <w:rFonts w:asciiTheme="minorHAnsi" w:eastAsiaTheme="minorEastAsia" w:cstheme="minorBidi"/>
+          <w:iCs w:val="0"/>
+          <w:noProof/>
+          <w:sz w:val="21"/>
+          <w:szCs w:val="22"/>
+        </w:rPr>
+      </w:pPr>
+      <w:r>
+        <w:rPr>
+          <w:noProof/>
+        </w:rPr>
+        <w:t>5.1.1 生成模型与判别模型</w:t>
+      </w:r>
+      <w:r>
+        <w:rPr>
+          <w:noProof/>
+        </w:rPr>
+        <w:tab/>
+      </w:r>
+      <w:r>
+        <w:rPr>
+          <w:noProof/>
+        </w:rPr>
+        <w:fldChar w:fldCharType="begin"/>
+      </w:r>
+      <w:r>
+        <w:rPr>
+          <w:noProof/>
+        </w:rPr>
+        <w:instrText xml:space="preserve"> PAGEREF _Toc513468873 \h </w:instrText>
+      </w:r>
+      <w:r>
+        <w:rPr>
+          <w:noProof/>
+        </w:rPr>
+      </w:r>
+      <w:r>
+        <w:rPr>
+          <w:noProof/>
+        </w:rPr>
+        <w:fldChar w:fldCharType="separate"/>
+      </w:r>
+      <w:r>
+        <w:rPr>
+          <w:noProof/>
+        </w:rPr>
+        <w:t>3</w:t>
+      </w:r>
+      <w:r>
+        <w:rPr>
+          <w:noProof/>
+        </w:rPr>
+        <w:fldChar w:fldCharType="end"/>
+      </w:r>
+    </w:p>
+    <w:p>
+      <w:pPr>
+        <w:pStyle w:val="31"/>
+        <w:tabs>
+          <w:tab w:val="right" w:leader="dot" w:pos="8296"/>
+        </w:tabs>
+        <w:rPr>
+          <w:rFonts w:asciiTheme="minorHAnsi" w:eastAsiaTheme="minorEastAsia" w:cstheme="minorBidi"/>
+          <w:iCs w:val="0"/>
+          <w:noProof/>
+          <w:sz w:val="21"/>
+          <w:szCs w:val="22"/>
+        </w:rPr>
+      </w:pPr>
+      <w:r>
+        <w:rPr>
+          <w:noProof/>
+        </w:rPr>
+        <w:t>5.1.2 生成模型的预测</w:t>
+      </w:r>
+      <w:r>
+        <w:rPr>
+          <w:noProof/>
+        </w:rPr>
+        <w:tab/>
+      </w:r>
+      <w:r>
+        <w:rPr>
+          <w:noProof/>
+        </w:rPr>
+        <w:fldChar w:fldCharType="begin"/>
+      </w:r>
+      <w:r>
+        <w:rPr>
+          <w:noProof/>
+        </w:rPr>
+        <w:instrText xml:space="preserve"> PAGEREF _Toc513468874 \h </w:instrText>
+      </w:r>
+      <w:r>
+        <w:rPr>
+          <w:noProof/>
+        </w:rPr>
+      </w:r>
+      <w:r>
+        <w:rPr>
+          <w:noProof/>
+        </w:rPr>
+        <w:fldChar w:fldCharType="separate"/>
+      </w:r>
+      <w:r>
+        <w:rPr>
+          <w:noProof/>
+        </w:rPr>
+        <w:t>3</w:t>
       </w:r>
       <w:r>
         <w:rPr>
@@ -2448,7 +3192,7 @@
         <w:rPr>
           <w:noProof/>
         </w:rPr>
-        <w:instrText xml:space="preserve"> PAGEREF _Toc513409390 \h </w:instrText>
+        <w:instrText xml:space="preserve"> PAGEREF _Toc513468875 \h </w:instrText>
       </w:r>
       <w:r>
         <w:rPr>
@@ -2465,7 +3209,7 @@
         <w:rPr>
           <w:noProof/>
         </w:rPr>
-        <w:t>2</w:t>
+        <w:t>3</w:t>
       </w:r>
       <w:r>
         <w:rPr>
@@ -2531,7 +3275,7 @@
         <w:rPr>
           <w:noProof/>
         </w:rPr>
-        <w:instrText xml:space="preserve"> PAGEREF _Toc513409391 \h </w:instrText>
+        <w:instrText xml:space="preserve"> PAGEREF _Toc513468876 \h </w:instrText>
       </w:r>
       <w:r>
         <w:rPr>
@@ -2548,7 +3292,7 @@
         <w:rPr>
           <w:noProof/>
         </w:rPr>
-        <w:t>2</w:t>
+        <w:t>3</w:t>
       </w:r>
       <w:r>
         <w:rPr>
@@ -2593,7 +3337,7 @@
         <w:rPr>
           <w:noProof/>
         </w:rPr>
-        <w:instrText xml:space="preserve"> PAGEREF _Toc513409392 \h </w:instrText>
+        <w:instrText xml:space="preserve"> PAGEREF _Toc513468877 \h </w:instrText>
       </w:r>
       <w:r>
         <w:rPr>
@@ -2610,7 +3354,131 @@
         <w:rPr>
           <w:noProof/>
         </w:rPr>
-        <w:t>2</w:t>
+        <w:t>3</w:t>
+      </w:r>
+      <w:r>
+        <w:rPr>
+          <w:noProof/>
+        </w:rPr>
+        <w:fldChar w:fldCharType="end"/>
+      </w:r>
+    </w:p>
+    <w:p>
+      <w:pPr>
+        <w:pStyle w:val="31"/>
+        <w:tabs>
+          <w:tab w:val="right" w:leader="dot" w:pos="8296"/>
+        </w:tabs>
+        <w:rPr>
+          <w:rFonts w:asciiTheme="minorHAnsi" w:eastAsiaTheme="minorEastAsia" w:cstheme="minorBidi"/>
+          <w:iCs w:val="0"/>
+          <w:noProof/>
+          <w:sz w:val="21"/>
+          <w:szCs w:val="22"/>
+        </w:rPr>
+      </w:pPr>
+      <w:r>
+        <w:rPr>
+          <w:noProof/>
+        </w:rPr>
+        <w:t>6.1.1 差分分析法</w:t>
+      </w:r>
+      <w:r>
+        <w:rPr>
+          <w:noProof/>
+        </w:rPr>
+        <w:tab/>
+      </w:r>
+      <w:r>
+        <w:rPr>
+          <w:noProof/>
+        </w:rPr>
+        <w:fldChar w:fldCharType="begin"/>
+      </w:r>
+      <w:r>
+        <w:rPr>
+          <w:noProof/>
+        </w:rPr>
+        <w:instrText xml:space="preserve"> PAGEREF _Toc513468878 \h </w:instrText>
+      </w:r>
+      <w:r>
+        <w:rPr>
+          <w:noProof/>
+        </w:rPr>
+      </w:r>
+      <w:r>
+        <w:rPr>
+          <w:noProof/>
+        </w:rPr>
+        <w:fldChar w:fldCharType="separate"/>
+      </w:r>
+      <w:r>
+        <w:rPr>
+          <w:noProof/>
+        </w:rPr>
+        <w:t>3</w:t>
+      </w:r>
+      <w:r>
+        <w:rPr>
+          <w:noProof/>
+        </w:rPr>
+        <w:fldChar w:fldCharType="end"/>
+      </w:r>
+    </w:p>
+    <w:p>
+      <w:pPr>
+        <w:pStyle w:val="31"/>
+        <w:tabs>
+          <w:tab w:val="right" w:leader="dot" w:pos="8296"/>
+        </w:tabs>
+        <w:rPr>
+          <w:rFonts w:asciiTheme="minorHAnsi" w:eastAsiaTheme="minorEastAsia" w:cstheme="minorBidi"/>
+          <w:iCs w:val="0"/>
+          <w:noProof/>
+          <w:sz w:val="21"/>
+          <w:szCs w:val="22"/>
+        </w:rPr>
+      </w:pPr>
+      <w:r>
+        <w:rPr>
+          <w:noProof/>
+        </w:rPr>
+        <w:t>6.1.2 小波分析法</w:t>
+      </w:r>
+      <w:r>
+        <w:rPr>
+          <w:noProof/>
+        </w:rPr>
+        <w:tab/>
+      </w:r>
+      <w:r>
+        <w:rPr>
+          <w:noProof/>
+        </w:rPr>
+        <w:fldChar w:fldCharType="begin"/>
+      </w:r>
+      <w:r>
+        <w:rPr>
+          <w:noProof/>
+        </w:rPr>
+        <w:instrText xml:space="preserve"> PAGEREF _Toc513468879 \h </w:instrText>
+      </w:r>
+      <w:r>
+        <w:rPr>
+          <w:noProof/>
+        </w:rPr>
+      </w:r>
+      <w:r>
+        <w:rPr>
+          <w:noProof/>
+        </w:rPr>
+        <w:fldChar w:fldCharType="separate"/>
+      </w:r>
+      <w:r>
+        <w:rPr>
+          <w:noProof/>
+        </w:rPr>
+        <w:t>3</w:t>
       </w:r>
       <w:r>
         <w:rPr>
@@ -2655,7 +3523,7 @@
         <w:rPr>
           <w:noProof/>
         </w:rPr>
-        <w:instrText xml:space="preserve"> PAGEREF _Toc513409393 \h </w:instrText>
+        <w:instrText xml:space="preserve"> PAGEREF _Toc513468880 \h </w:instrText>
       </w:r>
       <w:r>
         <w:rPr>
@@ -2672,7 +3540,7 @@
         <w:rPr>
           <w:noProof/>
         </w:rPr>
-        <w:t>2</w:t>
+        <w:t>3</w:t>
       </w:r>
       <w:r>
         <w:rPr>
@@ -2738,7 +3606,7 @@
         <w:rPr>
           <w:noProof/>
         </w:rPr>
-        <w:instrText xml:space="preserve"> PAGEREF _Toc513409394 \h </w:instrText>
+        <w:instrText xml:space="preserve"> PAGEREF _Toc513468881 \h </w:instrText>
       </w:r>
       <w:r>
         <w:rPr>
@@ -2755,7 +3623,7 @@
         <w:rPr>
           <w:noProof/>
         </w:rPr>
-        <w:t>2</w:t>
+        <w:t>4</w:t>
       </w:r>
       <w:r>
         <w:rPr>
@@ -2800,7 +3668,7 @@
         <w:rPr>
           <w:noProof/>
         </w:rPr>
-        <w:instrText xml:space="preserve"> PAGEREF _Toc513409395 \h </w:instrText>
+        <w:instrText xml:space="preserve"> PAGEREF _Toc513468882 \h </w:instrText>
       </w:r>
       <w:r>
         <w:rPr>
@@ -2817,7 +3685,7 @@
         <w:rPr>
           <w:noProof/>
         </w:rPr>
-        <w:t>2</w:t>
+        <w:t>4</w:t>
       </w:r>
       <w:r>
         <w:rPr>
@@ -2862,7 +3730,7 @@
         <w:rPr>
           <w:noProof/>
         </w:rPr>
-        <w:instrText xml:space="preserve"> PAGEREF _Toc513409396 \h </w:instrText>
+        <w:instrText xml:space="preserve"> PAGEREF _Toc513468883 \h </w:instrText>
       </w:r>
       <w:r>
         <w:rPr>
@@ -2879,7 +3747,7 @@
         <w:rPr>
           <w:noProof/>
         </w:rPr>
-        <w:t>2</w:t>
+        <w:t>4</w:t>
       </w:r>
       <w:r>
         <w:rPr>
@@ -2941,24 +3809,183 @@
     <w:p>
       <w:pPr>
         <w:pStyle w:val="a"/>
+      </w:pPr>
+      <w:r>
         <w:rPr>
           <w:rFonts w:hint="eastAsia"/>
         </w:rPr>
-      </w:pPr>
+        <w:t xml:space="preserve"> </w:t>
+      </w:r>
+      <w:bookmarkStart w:id="1" w:name="_Toc513468847"/>
       <w:r>
         <w:rPr>
           <w:rFonts w:hint="eastAsia"/>
         </w:rPr>
+        <w:t>背景介绍</w:t>
+      </w:r>
+      <w:bookmarkEnd w:id="1"/>
+    </w:p>
+    <w:p>
+      <w:r>
+        <w:rPr>
+          <w:rFonts w:hint="eastAsia"/>
+        </w:rPr>
+        <w:t>随着GPS定位，传感器网络和无线通信等应用的日益普及，越来越多的定位数据被收集和保存在应用服务器，如何快速地从这些定位数据中挖掘出有效信息日益成为一个令人关注的研究课题。</w:t>
+      </w:r>
+      <w:r>
+        <w:rPr>
+          <w:rFonts w:hint="eastAsia"/>
+        </w:rPr>
+        <w:t>异常检测是找出其行为严重不同于预期对象的一个检测过程。这些对象被称为异常点或者离群点。而地图的定位数据中，终端的数量变化可以反映出当地的一些事件变化。在通常情况下，终端的分布应该会服从一个基于时间的规律变化。而在异常事件（如异常气象，交通管制等）出现时，定位数据较以往同时段的数值必然会有异常的波动，我们可以从这些波动中获取到异常事件发生时上述定位数据的异常特征，从而在相似事件发生时可以及时做好有关准备。</w:t>
+      </w:r>
+    </w:p>
+    <w:p>
+      <w:pPr>
+        <w:pStyle w:val="a"/>
+      </w:pPr>
+      <w:r>
+        <w:rPr>
+          <w:rFonts w:hint="eastAsia"/>
+        </w:rPr>
         <w:t xml:space="preserve"> </w:t>
       </w:r>
-      <w:bookmarkStart w:id="1" w:name="_Toc513409374"/>
+      <w:bookmarkStart w:id="2" w:name="_Toc513468848"/>
       <w:r>
         <w:rPr>
           <w:rFonts w:hint="eastAsia"/>
         </w:rPr>
-        <w:t>背景介绍</w:t>
-      </w:r>
-      <w:bookmarkEnd w:id="1"/>
+        <w:t>本文研究基础</w:t>
+      </w:r>
+      <w:bookmarkEnd w:id="2"/>
+    </w:p>
+    <w:p>
+      <w:pPr>
+        <w:pStyle w:val="ad"/>
+      </w:pPr>
+      <w:bookmarkStart w:id="3" w:name="_Toc513468849"/>
+      <w:r>
+        <w:rPr>
+          <w:rFonts w:hint="eastAsia"/>
+        </w:rPr>
+        <w:t>2</w:t>
+      </w:r>
+      <w:r>
+        <w:t xml:space="preserve">.1 </w:t>
+      </w:r>
+      <w:r>
+        <w:rPr>
+          <w:rFonts w:hint="eastAsia"/>
+        </w:rPr>
+        <w:t>异常检测的研究概况</w:t>
+      </w:r>
+      <w:bookmarkEnd w:id="3"/>
+    </w:p>
+    <w:p>
+      <w:r>
+        <w:rPr>
+          <w:rFonts w:hint="eastAsia"/>
+        </w:rPr>
+        <w:t>异常是指数据特征不符合该特征一般存在的区间的现象。寻找异常挑战来源于两个方面：首先，“异常”这个概念较为模糊，偏离正常数据中心多少可以被界定为异常没有一个定量的数值，甚至完全可以认为在划定的边界线附近的数据是正常的数据；再者，用于划定正常区间的数据中有时也会存在异常，导致划定边界线偏差，同时考虑到正常的数据往往远大于异常数据，使用机器学习的方法进行训练时很容易过拟合导致无法检测出异常。</w:t>
+      </w:r>
+    </w:p>
+    <w:p>
+      <w:r>
+        <w:rPr>
+          <w:rFonts w:hint="eastAsia"/>
+        </w:rPr>
+        <w:t>异常也有诸多分类。通常情况下我们所说的异常指的是点异常，其含义是多个数据实体中，如果存在一个实体对于其他实体来说是异常的，那么其就是点异常。对于本课题，异常应被认为是环境异常，其是一个数据实体在特定环境中的异常；数据实体有两部分组成：环境属性&amp;行为属性。环境属性表征了数据实体所处在的环境，例如时间序列数据的时间点，空间数据的地理坐标；行为属性表征了在上述特定环境属性下区分数据实体的属性，类似于地理数据的某地降雨量。本课题中环境属性即是时间点与地理坐标，行为属性是在某</w:t>
+      </w:r>
+      <w:proofErr w:type="gramStart"/>
+      <w:r>
+        <w:rPr>
+          <w:rFonts w:hint="eastAsia"/>
+        </w:rPr>
+        <w:t>时间点某地理坐标</w:t>
+      </w:r>
+      <w:proofErr w:type="gramEnd"/>
+      <w:r>
+        <w:rPr>
+          <w:rFonts w:hint="eastAsia"/>
+        </w:rPr>
+        <w:t>下的定位终端数量。</w:t>
+      </w:r>
+    </w:p>
+    <w:p>
+      <w:pPr>
+        <w:pStyle w:val="ad"/>
+      </w:pPr>
+      <w:bookmarkStart w:id="4" w:name="_Toc513468850"/>
+      <w:r>
+        <w:rPr>
+          <w:rFonts w:hint="eastAsia"/>
+        </w:rPr>
+        <w:t>2.2 异常检测的常用算法</w:t>
+      </w:r>
+      <w:bookmarkEnd w:id="4"/>
+    </w:p>
+    <w:p>
+      <w:r>
+        <w:rPr>
+          <w:rFonts w:hint="eastAsia"/>
+        </w:rPr>
+        <w:t>传统检测异常的方法分为以下几类：基于分类的异常检测方法，基于最近领的异常检测方法，基于聚类的异常检测方法，基于统计的异常检测方法。</w:t>
+      </w:r>
+    </w:p>
+    <w:p>
+      <w:r>
+        <w:t></w:t>
+      </w:r>
+      <w:r>
+        <w:tab/>
+      </w:r>
+      <w:r>
+        <w:rPr>
+          <w:rFonts w:hint="eastAsia"/>
+        </w:rPr>
+        <w:t>基于分类的异常检测方法：该方法分为两个步骤。第一阶段通过已有的标签数据训练分类器。第二阶段使用该分类器对未知数据进行分类。</w:t>
+      </w:r>
+    </w:p>
+    <w:p>
+      <w:r>
+        <w:t></w:t>
+      </w:r>
+      <w:r>
+        <w:tab/>
+      </w:r>
+      <w:r>
+        <w:rPr>
+          <w:rFonts w:hint="eastAsia"/>
+        </w:rPr>
+        <w:t>基于最近邻的异常检测方法：该方法基于“正常数据间的距离较近，异常数据与最近的数据点也较远”的假设展开，可以从密度的角度去区分正常点和异常点。</w:t>
+      </w:r>
+    </w:p>
+    <w:p>
+      <w:r>
+        <w:t></w:t>
+      </w:r>
+      <w:r>
+        <w:tab/>
+      </w:r>
+      <w:r>
+        <w:rPr>
+          <w:rFonts w:hint="eastAsia"/>
+        </w:rPr>
+        <w:t>基于聚类的异常检测方法：该方法基于“正常数据通常聚集在一起，同分类下存在大量数据，而异常数据不属于任何一个小组或是某分类下的数据样本极少”的假设展开，但聚类的思想更适合寻找聚类，即正常数据。</w:t>
+      </w:r>
+    </w:p>
+    <w:p>
+      <w:r>
+        <w:t></w:t>
+      </w:r>
+      <w:r>
+        <w:tab/>
+      </w:r>
+      <w:r>
+        <w:rPr>
+          <w:rFonts w:hint="eastAsia"/>
+        </w:rPr>
+        <w:t>基于统计的方法：对于一个统计模型，如果输入数据会处于统计概率中较低的位置，那么则认为其为异常数据。</w:t>
+      </w:r>
     </w:p>
     <w:p>
       <w:pPr>
@@ -2968,418 +3995,752 @@
         <w:rPr>
           <w:rFonts w:hint="eastAsia"/>
         </w:rPr>
+        <w:lastRenderedPageBreak/>
         <w:t xml:space="preserve"> </w:t>
       </w:r>
-      <w:bookmarkStart w:id="2" w:name="_Toc513409375"/>
+      <w:bookmarkStart w:id="5" w:name="_Toc513468851"/>
       <w:r>
         <w:rPr>
           <w:rFonts w:hint="eastAsia"/>
         </w:rPr>
-        <w:t>本文研究基础</w:t>
-      </w:r>
-      <w:bookmarkEnd w:id="2"/>
+        <w:t>定位数据</w:t>
+      </w:r>
+      <w:r>
+        <w:rPr>
+          <w:rFonts w:hint="eastAsia"/>
+        </w:rPr>
+        <w:t>以及初步分析</w:t>
+      </w:r>
+      <w:bookmarkEnd w:id="5"/>
     </w:p>
     <w:p>
       <w:pPr>
         <w:pStyle w:val="ad"/>
       </w:pPr>
-      <w:bookmarkStart w:id="3" w:name="_Toc513409376"/>
+      <w:bookmarkStart w:id="6" w:name="_Toc513468852"/>
       <w:r>
         <w:rPr>
           <w:rFonts w:hint="eastAsia"/>
         </w:rPr>
-        <w:t>2</w:t>
+        <w:t>3</w:t>
       </w:r>
       <w:r>
         <w:t xml:space="preserve">.1 </w:t>
       </w:r>
+      <w:proofErr w:type="gramStart"/>
       <w:r>
         <w:rPr>
           <w:rFonts w:hint="eastAsia"/>
         </w:rPr>
-        <w:t>异常检测的研究概况</w:t>
-      </w:r>
-      <w:bookmarkEnd w:id="3"/>
+        <w:t>腾讯定位</w:t>
+      </w:r>
+      <w:proofErr w:type="gramEnd"/>
+      <w:r>
+        <w:rPr>
+          <w:rFonts w:hint="eastAsia"/>
+        </w:rPr>
+        <w:t>数据的形式</w:t>
+      </w:r>
+      <w:bookmarkEnd w:id="6"/>
+    </w:p>
+    <w:p>
+      <w:r>
+        <w:rPr>
+          <w:rFonts w:hint="eastAsia"/>
+        </w:rPr>
+        <w:t>定位数据的情况</w:t>
+      </w:r>
     </w:p>
     <w:p>
       <w:pPr>
         <w:pStyle w:val="ad"/>
+      </w:pPr>
+      <w:bookmarkStart w:id="7" w:name="_Toc513468853"/>
+      <w:r>
         <w:rPr>
           <w:rFonts w:hint="eastAsia"/>
         </w:rPr>
-      </w:pPr>
-      <w:bookmarkStart w:id="4" w:name="_Toc513409377"/>
+        <w:t>3</w:t>
+      </w:r>
+      <w:r>
+        <w:t xml:space="preserve">.2 </w:t>
+      </w:r>
       <w:r>
         <w:rPr>
           <w:rFonts w:hint="eastAsia"/>
         </w:rPr>
-        <w:t>2.2 异常检测的常用算法</w:t>
-      </w:r>
-      <w:bookmarkEnd w:id="4"/>
+        <w:t>数据分析及预处理</w:t>
+      </w:r>
+      <w:bookmarkEnd w:id="7"/>
+      <w:r>
+        <w:rPr>
+          <w:rFonts w:hint="eastAsia"/>
+        </w:rPr>
+        <w:t xml:space="preserve"> </w:t>
+      </w:r>
+    </w:p>
+    <w:p>
+      <w:r>
+        <w:rPr>
+          <w:rFonts w:hint="eastAsia"/>
+        </w:rPr>
+        <w:t>每一天的，所有天的，接下来该怎么分析，做什么预处理</w:t>
+      </w:r>
     </w:p>
     <w:p>
       <w:pPr>
         <w:pStyle w:val="a"/>
       </w:pPr>
+      <w:bookmarkStart w:id="8" w:name="_Toc513468854"/>
       <w:r>
         <w:rPr>
           <w:rFonts w:hint="eastAsia"/>
         </w:rPr>
+        <w:t>基于曲线的异常检测算法</w:t>
+      </w:r>
+      <w:bookmarkEnd w:id="8"/>
+    </w:p>
+    <w:p>
+      <w:pPr>
+        <w:pStyle w:val="ad"/>
+      </w:pPr>
+      <w:bookmarkStart w:id="9" w:name="_Toc513468855"/>
+      <w:r>
+        <w:rPr>
+          <w:rFonts w:hint="eastAsia"/>
+        </w:rPr>
+        <w:t>4.1 基于小波的异常检测算法</w:t>
+      </w:r>
+      <w:bookmarkEnd w:id="9"/>
+    </w:p>
+    <w:p>
+      <w:pPr>
+        <w:pStyle w:val="TOC"/>
+      </w:pPr>
+      <w:bookmarkStart w:id="10" w:name="_Toc513468856"/>
+      <w:r>
+        <w:rPr>
+          <w:rFonts w:hint="eastAsia"/>
+        </w:rPr>
+        <w:t>4</w:t>
+      </w:r>
+      <w:r>
+        <w:t xml:space="preserve">.1.1 </w:t>
+      </w:r>
+      <w:r>
+        <w:rPr>
+          <w:rFonts w:hint="eastAsia"/>
+        </w:rPr>
+        <w:t>离散小波变换</w:t>
+      </w:r>
+      <w:bookmarkEnd w:id="10"/>
+    </w:p>
+    <w:p>
+      <w:r>
+        <w:rPr>
+          <w:rFonts w:hint="eastAsia"/>
+        </w:rPr>
+        <w:t>小波变换的定义基础，</w:t>
+      </w:r>
+      <w:r>
+        <w:rPr>
+          <w:rFonts w:hint="eastAsia"/>
+        </w:rPr>
         <w:t xml:space="preserve"> </w:t>
       </w:r>
-      <w:bookmarkStart w:id="5" w:name="_Toc513409378"/>
+    </w:p>
+    <w:p>
+      <w:pPr>
+        <w:pStyle w:val="TOC"/>
+      </w:pPr>
+      <w:bookmarkStart w:id="11" w:name="_Toc513468857"/>
       <w:r>
         <w:rPr>
           <w:rFonts w:hint="eastAsia"/>
         </w:rPr>
-        <w:t>定位数据</w:t>
+        <w:t>4</w:t>
+      </w:r>
+      <w:r>
+        <w:t xml:space="preserve">.1.2 </w:t>
       </w:r>
       <w:r>
         <w:rPr>
           <w:rFonts w:hint="eastAsia"/>
         </w:rPr>
-        <w:t>以及初步分析</w:t>
-      </w:r>
-      <w:bookmarkEnd w:id="5"/>
+        <w:t>结果</w:t>
+      </w:r>
+      <w:r>
+        <w:rPr>
+          <w:rFonts w:hint="eastAsia"/>
+        </w:rPr>
+        <w:t>分析</w:t>
+      </w:r>
+      <w:bookmarkEnd w:id="11"/>
+    </w:p>
+    <w:p>
+      <w:r>
+        <w:rPr>
+          <w:rFonts w:hint="eastAsia"/>
+        </w:rPr>
+        <w:t>用什么量级的小波，用小</w:t>
+      </w:r>
+      <w:proofErr w:type="gramStart"/>
+      <w:r>
+        <w:rPr>
+          <w:rFonts w:hint="eastAsia"/>
+        </w:rPr>
+        <w:t>波怎么</w:t>
+      </w:r>
+      <w:proofErr w:type="gramEnd"/>
+      <w:r>
+        <w:rPr>
+          <w:rFonts w:hint="eastAsia"/>
+        </w:rPr>
+        <w:t>检测 结果 以及分析</w:t>
+      </w:r>
     </w:p>
     <w:p>
       <w:pPr>
         <w:pStyle w:val="ad"/>
       </w:pPr>
-      <w:bookmarkStart w:id="6" w:name="_Toc513409379"/>
+      <w:bookmarkStart w:id="12" w:name="_Toc513468858"/>
       <w:r>
         <w:rPr>
           <w:rFonts w:hint="eastAsia"/>
         </w:rPr>
+        <w:t>4.2</w:t>
+      </w:r>
+      <w:r>
+        <w:t xml:space="preserve"> </w:t>
+      </w:r>
+      <w:r>
+        <w:rPr>
+          <w:rFonts w:hint="eastAsia"/>
+        </w:rPr>
+        <w:t>基于最大似然法的异常检测算法</w:t>
+      </w:r>
+      <w:bookmarkEnd w:id="12"/>
+    </w:p>
+    <w:p>
+      <w:pPr>
+        <w:pStyle w:val="TOC"/>
+      </w:pPr>
+      <w:bookmarkStart w:id="13" w:name="_Toc513468859"/>
+      <w:r>
+        <w:rPr>
+          <w:rFonts w:hint="eastAsia"/>
+        </w:rPr>
+        <w:t>4</w:t>
+      </w:r>
+      <w:r>
+        <w:t xml:space="preserve">.2.1 </w:t>
+      </w:r>
+      <w:r>
+        <w:rPr>
+          <w:rFonts w:hint="eastAsia"/>
+        </w:rPr>
+        <w:t>最大似然法与3西格</w:t>
+      </w:r>
+      <w:proofErr w:type="gramStart"/>
+      <w:r>
+        <w:rPr>
+          <w:rFonts w:hint="eastAsia"/>
+        </w:rPr>
+        <w:t>玛</w:t>
+      </w:r>
+      <w:bookmarkEnd w:id="13"/>
+      <w:proofErr w:type="gramEnd"/>
+    </w:p>
+    <w:p>
+      <w:r>
+        <w:rPr>
+          <w:rFonts w:hint="eastAsia"/>
+        </w:rPr>
+        <w:t xml:space="preserve">最大似然法 </w:t>
+      </w:r>
+      <w:r>
         <w:t>3</w:t>
       </w:r>
       <w:r>
+        <w:rPr>
+          <w:rFonts w:hint="eastAsia"/>
+        </w:rPr>
+        <w:t>西格</w:t>
+      </w:r>
+      <w:proofErr w:type="gramStart"/>
+      <w:r>
+        <w:rPr>
+          <w:rFonts w:hint="eastAsia"/>
+        </w:rPr>
+        <w:t>玛</w:t>
+      </w:r>
+      <w:proofErr w:type="gramEnd"/>
+      <w:r>
+        <w:rPr>
+          <w:rFonts w:hint="eastAsia"/>
+        </w:rPr>
+        <w:t xml:space="preserve">准则 </w:t>
+      </w:r>
+    </w:p>
+    <w:p>
+      <w:pPr>
+        <w:pStyle w:val="TOC"/>
+      </w:pPr>
+      <w:bookmarkStart w:id="14" w:name="_Toc513468860"/>
+      <w:r>
+        <w:t xml:space="preserve">4.2.2 </w:t>
+      </w:r>
+      <w:r>
+        <w:rPr>
+          <w:rFonts w:hint="eastAsia"/>
+        </w:rPr>
+        <w:t>结果分析</w:t>
+      </w:r>
+      <w:bookmarkEnd w:id="14"/>
+    </w:p>
+    <w:p>
+      <w:r>
+        <w:rPr>
+          <w:rFonts w:hint="eastAsia"/>
+        </w:rPr>
+        <w:t>通过最大似然法求得MIU和SIGMA，再通过3西格</w:t>
+      </w:r>
+      <w:proofErr w:type="gramStart"/>
+      <w:r>
+        <w:rPr>
+          <w:rFonts w:hint="eastAsia"/>
+        </w:rPr>
+        <w:t>玛</w:t>
+      </w:r>
+      <w:proofErr w:type="gramEnd"/>
+      <w:r>
+        <w:rPr>
+          <w:rFonts w:hint="eastAsia"/>
+        </w:rPr>
+        <w:t>准则判断，结果的分析</w:t>
+      </w:r>
+    </w:p>
+    <w:p>
+      <w:pPr>
+        <w:pStyle w:val="ad"/>
+      </w:pPr>
+      <w:bookmarkStart w:id="15" w:name="_Toc513468861"/>
+      <w:r>
+        <w:rPr>
+          <w:rFonts w:hint="eastAsia"/>
+        </w:rPr>
+        <w:t>4.3 基于差分的异常检测算法</w:t>
+      </w:r>
+      <w:bookmarkEnd w:id="15"/>
+    </w:p>
+    <w:p>
+      <w:pPr>
+        <w:pStyle w:val="TOC"/>
+      </w:pPr>
+      <w:bookmarkStart w:id="16" w:name="_Toc513468862"/>
+      <w:r>
+        <w:rPr>
+          <w:rFonts w:hint="eastAsia"/>
+        </w:rPr>
+        <w:t>4.3.1 差分算法</w:t>
+      </w:r>
+      <w:bookmarkEnd w:id="16"/>
+    </w:p>
+    <w:p>
+      <w:r>
+        <w:rPr>
+          <w:rFonts w:hint="eastAsia"/>
+        </w:rPr>
+        <w:t>拉普拉斯算子的介绍</w:t>
+      </w:r>
+    </w:p>
+    <w:p>
+      <w:pPr>
+        <w:pStyle w:val="TOC"/>
+      </w:pPr>
+      <w:bookmarkStart w:id="17" w:name="_Toc513468863"/>
+      <w:r>
+        <w:rPr>
+          <w:rFonts w:hint="eastAsia"/>
+        </w:rPr>
+        <w:t>4.3.2 结果分析</w:t>
+      </w:r>
+      <w:bookmarkEnd w:id="17"/>
+    </w:p>
+    <w:p>
+      <w:r>
+        <w:rPr>
+          <w:rFonts w:hint="eastAsia"/>
+        </w:rPr>
+        <w:t>怎么求，结果如何</w:t>
+      </w:r>
+    </w:p>
+    <w:p>
+      <w:pPr>
+        <w:pStyle w:val="ad"/>
+      </w:pPr>
+      <w:bookmarkStart w:id="18" w:name="_Toc513468864"/>
+      <w:r>
+        <w:rPr>
+          <w:rFonts w:hint="eastAsia"/>
+        </w:rPr>
+        <w:t>4.4 局部异常因子检测算法</w:t>
+      </w:r>
+      <w:bookmarkEnd w:id="18"/>
+    </w:p>
+    <w:p>
+      <w:pPr>
+        <w:pStyle w:val="TOC"/>
+      </w:pPr>
+      <w:bookmarkStart w:id="19" w:name="_Toc513468865"/>
+      <w:r>
+        <w:rPr>
+          <w:rFonts w:hint="eastAsia"/>
+        </w:rPr>
+        <w:lastRenderedPageBreak/>
+        <w:t xml:space="preserve">4.4.1 </w:t>
+      </w:r>
+      <w:r>
+        <w:rPr>
+          <w:rFonts w:hint="eastAsia"/>
+        </w:rPr>
+        <w:t>局部异常因子</w:t>
+      </w:r>
+      <w:bookmarkEnd w:id="19"/>
+    </w:p>
+    <w:p>
+      <w:r>
+        <w:rPr>
+          <w:rFonts w:hint="eastAsia"/>
+        </w:rPr>
+        <w:t>LOF的概念以及算法介绍</w:t>
+      </w:r>
+    </w:p>
+    <w:p>
+      <w:pPr>
+        <w:pStyle w:val="TOC"/>
+      </w:pPr>
+      <w:bookmarkStart w:id="20" w:name="_Toc513468866"/>
+      <w:r>
+        <w:t xml:space="preserve">4.4.2 </w:t>
+      </w:r>
+      <w:r>
+        <w:rPr>
+          <w:rFonts w:hint="eastAsia"/>
+        </w:rPr>
+        <w:t>结果分析</w:t>
+      </w:r>
+      <w:bookmarkEnd w:id="20"/>
+    </w:p>
+    <w:p>
+      <w:r>
+        <w:rPr>
+          <w:rFonts w:hint="eastAsia"/>
+        </w:rPr>
+        <w:t>怎么求，结果如何</w:t>
+      </w:r>
+    </w:p>
+    <w:p/>
+    <w:p>
+      <w:pPr>
+        <w:pStyle w:val="ad"/>
+      </w:pPr>
+      <w:bookmarkStart w:id="21" w:name="_Toc513468867"/>
+      <w:r>
+        <w:rPr>
+          <w:rFonts w:hint="eastAsia"/>
+        </w:rPr>
+        <w:t>4.5 混合异常检测算法</w:t>
+      </w:r>
+      <w:bookmarkEnd w:id="21"/>
+    </w:p>
+    <w:p>
+      <w:pPr>
+        <w:pStyle w:val="TOC"/>
+      </w:pPr>
+      <w:bookmarkStart w:id="22" w:name="_Toc513468868"/>
+      <w:r>
+        <w:rPr>
+          <w:rFonts w:hint="eastAsia"/>
+        </w:rPr>
+        <w:t>4</w:t>
+      </w:r>
+      <w:r>
+        <w:t xml:space="preserve">.5.1 </w:t>
+      </w:r>
+      <w:r>
+        <w:rPr>
+          <w:rFonts w:hint="eastAsia"/>
+        </w:rPr>
+        <w:t>传统方法的优化</w:t>
+      </w:r>
+      <w:bookmarkEnd w:id="22"/>
+    </w:p>
+    <w:p>
+      <w:r>
+        <w:rPr>
+          <w:rFonts w:hint="eastAsia"/>
+        </w:rPr>
+        <w:t>小波+差分结合效果为什么好一些</w:t>
+      </w:r>
+    </w:p>
+    <w:p>
+      <w:pPr>
+        <w:pStyle w:val="TOC"/>
+      </w:pPr>
+      <w:bookmarkStart w:id="23" w:name="_Toc513468869"/>
+      <w:r>
+        <w:rPr>
+          <w:rFonts w:hint="eastAsia"/>
+        </w:rPr>
+        <w:t>4.5.2 结果分析</w:t>
+      </w:r>
+      <w:bookmarkEnd w:id="23"/>
+    </w:p>
+    <w:p>
+      <w:pPr>
+        <w:pStyle w:val="ad"/>
+      </w:pPr>
+      <w:bookmarkStart w:id="24" w:name="_Toc513468870"/>
+      <w:r>
+        <w:rPr>
+          <w:rFonts w:hint="eastAsia"/>
+        </w:rPr>
+        <w:t>4.6</w:t>
+      </w:r>
+      <w:r>
+        <w:t xml:space="preserve"> </w:t>
+      </w:r>
+      <w:r>
+        <w:rPr>
+          <w:rFonts w:hint="eastAsia"/>
+        </w:rPr>
+        <w:t>曲线异常检测算法总结</w:t>
+      </w:r>
+      <w:bookmarkEnd w:id="24"/>
+    </w:p>
+    <w:p>
+      <w:r>
+        <w:rPr>
+          <w:rFonts w:hint="eastAsia"/>
+        </w:rPr>
+        <w:t>从算法复杂度、算法准确度来衡量，在这种短小数据量下什么算法比较好</w:t>
+      </w:r>
+    </w:p>
+    <w:p>
+      <w:pPr>
+        <w:pStyle w:val="a"/>
+      </w:pPr>
+      <w:r>
+        <w:rPr>
+          <w:rFonts w:hint="eastAsia"/>
+        </w:rPr>
+        <w:t xml:space="preserve"> </w:t>
+      </w:r>
+      <w:bookmarkStart w:id="25" w:name="_Toc513468871"/>
+      <w:r>
+        <w:rPr>
+          <w:rFonts w:hint="eastAsia"/>
+        </w:rPr>
+        <w:t>基于曲线的</w:t>
+      </w:r>
+      <w:r>
+        <w:rPr>
+          <w:rFonts w:hint="eastAsia"/>
+        </w:rPr>
+        <w:t>定位数据预测</w:t>
+      </w:r>
+      <w:bookmarkEnd w:id="25"/>
+    </w:p>
+    <w:p>
+      <w:pPr>
+        <w:pStyle w:val="ad"/>
+      </w:pPr>
+      <w:bookmarkStart w:id="26" w:name="_Toc513468872"/>
+      <w:r>
+        <w:rPr>
+          <w:rFonts w:hint="eastAsia"/>
+        </w:rPr>
+        <w:t>5</w:t>
+      </w:r>
+      <w:r>
         <w:t xml:space="preserve">.1 </w:t>
       </w:r>
-      <w:proofErr w:type="gramStart"/>
       <w:r>
         <w:rPr>
           <w:rFonts w:hint="eastAsia"/>
         </w:rPr>
-        <w:t>腾讯定位</w:t>
-      </w:r>
-      <w:proofErr w:type="gramEnd"/>
+        <w:t>异常检测生成模型与预测</w:t>
+      </w:r>
+      <w:bookmarkEnd w:id="26"/>
+    </w:p>
+    <w:p>
+      <w:pPr>
+        <w:pStyle w:val="TOC"/>
+      </w:pPr>
+      <w:bookmarkStart w:id="27" w:name="_Toc513468873"/>
       <w:r>
         <w:rPr>
           <w:rFonts w:hint="eastAsia"/>
         </w:rPr>
-        <w:t>数据的形式</w:t>
-      </w:r>
-      <w:bookmarkEnd w:id="6"/>
+        <w:t>5.1.1 生成模型与判别模型</w:t>
+      </w:r>
+      <w:bookmarkEnd w:id="27"/>
+    </w:p>
+    <w:p>
+      <w:pPr>
+        <w:pStyle w:val="TOC"/>
+      </w:pPr>
+      <w:bookmarkStart w:id="28" w:name="_Toc513468874"/>
+      <w:r>
+        <w:rPr>
+          <w:rFonts w:hint="eastAsia"/>
+        </w:rPr>
+        <w:t>5.1.2 生成模型的预测</w:t>
+      </w:r>
+      <w:bookmarkEnd w:id="28"/>
     </w:p>
     <w:p>
       <w:pPr>
         <w:pStyle w:val="ad"/>
+      </w:pPr>
+      <w:bookmarkStart w:id="29" w:name="_Toc513468875"/>
+      <w:r>
         <w:rPr>
           <w:rFonts w:hint="eastAsia"/>
         </w:rPr>
-      </w:pPr>
-      <w:bookmarkStart w:id="7" w:name="_Toc513409380"/>
+        <w:t>5.2 基于动态神经网络的定位数据预测</w:t>
+      </w:r>
+      <w:bookmarkEnd w:id="29"/>
+    </w:p>
+    <w:p>
+      <w:pPr>
+        <w:pStyle w:val="a"/>
+      </w:pPr>
       <w:r>
         <w:rPr>
           <w:rFonts w:hint="eastAsia"/>
         </w:rPr>
-        <w:t>3</w:t>
-      </w:r>
-      <w:r>
-        <w:t xml:space="preserve">.2 </w:t>
-      </w:r>
+        <w:t xml:space="preserve"> </w:t>
+      </w:r>
+      <w:bookmarkStart w:id="30" w:name="_Toc513468876"/>
       <w:r>
         <w:rPr>
           <w:rFonts w:hint="eastAsia"/>
         </w:rPr>
-        <w:t>数据分析及预处理</w:t>
-      </w:r>
-      <w:bookmarkEnd w:id="7"/>
+        <w:t>异常检测</w:t>
+      </w:r>
       <w:r>
         <w:rPr>
           <w:rFonts w:hint="eastAsia"/>
         </w:rPr>
+        <w:t>的其它问题</w:t>
+      </w:r>
+      <w:bookmarkEnd w:id="30"/>
+    </w:p>
+    <w:p>
+      <w:pPr>
+        <w:pStyle w:val="ad"/>
+      </w:pPr>
+      <w:bookmarkStart w:id="31" w:name="_Toc513468877"/>
+      <w:r>
+        <w:rPr>
+          <w:rFonts w:hint="eastAsia"/>
+        </w:rPr>
+        <w:t>6.1 基于图像的异常区域检测</w:t>
+      </w:r>
+      <w:bookmarkEnd w:id="31"/>
+    </w:p>
+    <w:p>
+      <w:pPr>
+        <w:pStyle w:val="TOC"/>
+      </w:pPr>
+      <w:bookmarkStart w:id="32" w:name="_Toc513468878"/>
+      <w:r>
+        <w:rPr>
+          <w:rFonts w:hint="eastAsia"/>
+        </w:rPr>
+        <w:t>6.1.1 差分分析法</w:t>
+      </w:r>
+      <w:bookmarkEnd w:id="32"/>
+    </w:p>
+    <w:p>
+      <w:pPr>
+        <w:pStyle w:val="TOC"/>
+      </w:pPr>
+      <w:bookmarkStart w:id="33" w:name="_Toc513468879"/>
+      <w:r>
+        <w:rPr>
+          <w:rFonts w:hint="eastAsia"/>
+        </w:rPr>
+        <w:t xml:space="preserve">6.1.2 </w:t>
+      </w:r>
+      <w:r>
+        <w:rPr>
+          <w:rFonts w:hint="eastAsia"/>
+        </w:rPr>
+        <w:t>小波分析法</w:t>
+      </w:r>
+      <w:bookmarkEnd w:id="33"/>
+    </w:p>
+    <w:p>
+      <w:pPr>
+        <w:pStyle w:val="ad"/>
+      </w:pPr>
+      <w:bookmarkStart w:id="34" w:name="_Toc513468880"/>
+      <w:r>
+        <w:rPr>
+          <w:rFonts w:hint="eastAsia"/>
+        </w:rPr>
+        <w:t>6.2 多异常天的检测</w:t>
+      </w:r>
+      <w:bookmarkEnd w:id="34"/>
+    </w:p>
+    <w:p>
+      <w:pPr>
+        <w:pStyle w:val="a"/>
+      </w:pPr>
+      <w:r>
+        <w:rPr>
+          <w:rFonts w:hint="eastAsia"/>
+        </w:rPr>
+        <w:lastRenderedPageBreak/>
         <w:t xml:space="preserve"> </w:t>
       </w:r>
-    </w:p>
-    <w:p>
-      <w:pPr>
-        <w:pStyle w:val="a"/>
-      </w:pPr>
-      <w:bookmarkStart w:id="8" w:name="_Toc513409381"/>
+      <w:bookmarkStart w:id="35" w:name="_Toc513468881"/>
       <w:r>
         <w:rPr>
           <w:rFonts w:hint="eastAsia"/>
         </w:rPr>
-        <w:t>基于曲线的异常检测算法</w:t>
-      </w:r>
-      <w:bookmarkEnd w:id="8"/>
+        <w:t>总结与展望</w:t>
+      </w:r>
+      <w:bookmarkEnd w:id="35"/>
     </w:p>
     <w:p>
       <w:pPr>
         <w:pStyle w:val="ad"/>
       </w:pPr>
-      <w:bookmarkStart w:id="9" w:name="_Toc513409382"/>
+      <w:bookmarkStart w:id="36" w:name="_Toc513468882"/>
       <w:r>
         <w:rPr>
           <w:rFonts w:hint="eastAsia"/>
         </w:rPr>
-        <w:t>4.1 基于小波的异常检测算法</w:t>
-      </w:r>
-      <w:bookmarkEnd w:id="9"/>
+        <w:t>7.1 内容总结</w:t>
+      </w:r>
+      <w:bookmarkEnd w:id="36"/>
     </w:p>
     <w:p>
       <w:pPr>
         <w:pStyle w:val="ad"/>
       </w:pPr>
-      <w:bookmarkStart w:id="10" w:name="_Toc513409383"/>
+      <w:bookmarkStart w:id="37" w:name="_Toc513468883"/>
       <w:r>
         <w:rPr>
           <w:rFonts w:hint="eastAsia"/>
         </w:rPr>
-        <w:t>4.2</w:t>
-      </w:r>
-      <w:r>
-        <w:t xml:space="preserve"> </w:t>
-      </w:r>
-      <w:r>
-        <w:rPr>
-          <w:rFonts w:hint="eastAsia"/>
-        </w:rPr>
-        <w:t>基于最大似然法的异常检测算法</w:t>
-      </w:r>
-      <w:bookmarkEnd w:id="10"/>
-    </w:p>
-    <w:p>
-      <w:pPr>
-        <w:pStyle w:val="ad"/>
-      </w:pPr>
-      <w:bookmarkStart w:id="11" w:name="_Toc513409384"/>
-      <w:r>
-        <w:rPr>
-          <w:rFonts w:hint="eastAsia"/>
-        </w:rPr>
-        <w:t>4.3 基于差分的异常检测算法</w:t>
-      </w:r>
-      <w:bookmarkEnd w:id="11"/>
-    </w:p>
-    <w:p>
-      <w:pPr>
-        <w:pStyle w:val="ad"/>
-      </w:pPr>
-      <w:bookmarkStart w:id="12" w:name="_Toc513409385"/>
-      <w:r>
-        <w:rPr>
-          <w:rFonts w:hint="eastAsia"/>
-        </w:rPr>
-        <w:t>4.4 局部异常因子检测算法</w:t>
-      </w:r>
-      <w:bookmarkEnd w:id="12"/>
-    </w:p>
-    <w:p>
-      <w:pPr>
-        <w:pStyle w:val="ad"/>
-      </w:pPr>
-      <w:bookmarkStart w:id="13" w:name="_Toc513409386"/>
-      <w:r>
-        <w:rPr>
-          <w:rFonts w:hint="eastAsia"/>
-        </w:rPr>
-        <w:t>4.5 混合异常检测算法</w:t>
-      </w:r>
-      <w:bookmarkEnd w:id="13"/>
-    </w:p>
-    <w:p>
-      <w:pPr>
-        <w:pStyle w:val="ad"/>
-        <w:rPr>
-          <w:rFonts w:hint="eastAsia"/>
-        </w:rPr>
-      </w:pPr>
-      <w:bookmarkStart w:id="14" w:name="_Toc513409387"/>
-      <w:r>
-        <w:rPr>
-          <w:rFonts w:hint="eastAsia"/>
-        </w:rPr>
-        <w:t>4.6</w:t>
-      </w:r>
-      <w:r>
-        <w:t xml:space="preserve"> </w:t>
-      </w:r>
-      <w:r>
-        <w:rPr>
-          <w:rFonts w:hint="eastAsia"/>
-        </w:rPr>
-        <w:t>曲线异常检测算法总结</w:t>
-      </w:r>
-      <w:bookmarkEnd w:id="14"/>
-    </w:p>
-    <w:p>
-      <w:pPr>
-        <w:pStyle w:val="a"/>
-      </w:pPr>
-      <w:r>
-        <w:rPr>
-          <w:rFonts w:hint="eastAsia"/>
-        </w:rPr>
-        <w:t xml:space="preserve"> </w:t>
-      </w:r>
-      <w:bookmarkStart w:id="15" w:name="_Toc513409388"/>
-      <w:r>
-        <w:rPr>
-          <w:rFonts w:hint="eastAsia"/>
-        </w:rPr>
-        <w:t>基于曲线的</w:t>
-      </w:r>
-      <w:r>
-        <w:rPr>
-          <w:rFonts w:hint="eastAsia"/>
-        </w:rPr>
-        <w:t>定位数据预测</w:t>
-      </w:r>
-      <w:bookmarkEnd w:id="15"/>
-    </w:p>
-    <w:p>
-      <w:pPr>
-        <w:pStyle w:val="ad"/>
-      </w:pPr>
-      <w:bookmarkStart w:id="16" w:name="_Toc513409389"/>
-      <w:r>
-        <w:rPr>
-          <w:rFonts w:hint="eastAsia"/>
-        </w:rPr>
-        <w:t>5</w:t>
-      </w:r>
-      <w:r>
-        <w:t xml:space="preserve">.1 </w:t>
-      </w:r>
-      <w:r>
-        <w:rPr>
-          <w:rFonts w:hint="eastAsia"/>
-        </w:rPr>
-        <w:t>异常检测生成模型与预测</w:t>
-      </w:r>
-      <w:bookmarkEnd w:id="16"/>
-    </w:p>
-    <w:p>
-      <w:pPr>
-        <w:pStyle w:val="ad"/>
-        <w:rPr>
-          <w:rFonts w:hint="eastAsia"/>
-        </w:rPr>
-      </w:pPr>
-      <w:bookmarkStart w:id="17" w:name="_Toc513409390"/>
-      <w:r>
-        <w:rPr>
-          <w:rFonts w:hint="eastAsia"/>
-        </w:rPr>
-        <w:lastRenderedPageBreak/>
-        <w:t>5.2 基于动态神经网络的定位数据预测</w:t>
-      </w:r>
-      <w:bookmarkEnd w:id="17"/>
-    </w:p>
-    <w:p>
-      <w:pPr>
-        <w:pStyle w:val="a"/>
-      </w:pPr>
-      <w:r>
-        <w:rPr>
-          <w:rFonts w:hint="eastAsia"/>
-        </w:rPr>
-        <w:t xml:space="preserve"> </w:t>
-      </w:r>
-      <w:bookmarkStart w:id="18" w:name="_Toc513409391"/>
-      <w:r>
-        <w:rPr>
-          <w:rFonts w:hint="eastAsia"/>
-        </w:rPr>
-        <w:t>异常检测</w:t>
-      </w:r>
-      <w:r>
-        <w:rPr>
-          <w:rFonts w:hint="eastAsia"/>
-        </w:rPr>
-        <w:t>的其它问题</w:t>
-      </w:r>
-      <w:bookmarkEnd w:id="18"/>
-    </w:p>
-    <w:p>
-      <w:pPr>
-        <w:pStyle w:val="ad"/>
-      </w:pPr>
-      <w:bookmarkStart w:id="19" w:name="_Toc513409392"/>
-      <w:r>
-        <w:rPr>
-          <w:rFonts w:hint="eastAsia"/>
-        </w:rPr>
-        <w:t>6.1 基于图像的异常区域检测</w:t>
-      </w:r>
-      <w:bookmarkEnd w:id="19"/>
-    </w:p>
-    <w:p>
-      <w:pPr>
-        <w:pStyle w:val="ad"/>
-        <w:rPr>
-          <w:rFonts w:hint="eastAsia"/>
-        </w:rPr>
-      </w:pPr>
-      <w:bookmarkStart w:id="20" w:name="_Toc513409393"/>
-      <w:r>
-        <w:rPr>
-          <w:rFonts w:hint="eastAsia"/>
-        </w:rPr>
-        <w:t>6.2 多异常天的检测</w:t>
-      </w:r>
-      <w:bookmarkEnd w:id="20"/>
-    </w:p>
-    <w:p>
-      <w:pPr>
-        <w:pStyle w:val="a"/>
-      </w:pPr>
-      <w:r>
-        <w:rPr>
-          <w:rFonts w:hint="eastAsia"/>
-        </w:rPr>
-        <w:t xml:space="preserve"> </w:t>
-      </w:r>
-      <w:bookmarkStart w:id="21" w:name="_Toc513409394"/>
-      <w:r>
-        <w:rPr>
-          <w:rFonts w:hint="eastAsia"/>
-        </w:rPr>
-        <w:t>总结与展望</w:t>
-      </w:r>
-      <w:bookmarkEnd w:id="21"/>
-    </w:p>
-    <w:p>
-      <w:pPr>
-        <w:pStyle w:val="ad"/>
-      </w:pPr>
-      <w:bookmarkStart w:id="22" w:name="_Toc513409395"/>
-      <w:r>
-        <w:rPr>
-          <w:rFonts w:hint="eastAsia"/>
-        </w:rPr>
-        <w:t>7.1 内容总结</w:t>
-      </w:r>
-      <w:bookmarkEnd w:id="22"/>
-    </w:p>
-    <w:p>
-      <w:pPr>
-        <w:pStyle w:val="ad"/>
-        <w:rPr>
-          <w:rFonts w:hint="eastAsia"/>
-        </w:rPr>
-      </w:pPr>
-      <w:bookmarkStart w:id="23" w:name="_Toc513409396"/>
-      <w:r>
-        <w:rPr>
-          <w:rFonts w:hint="eastAsia"/>
-        </w:rPr>
         <w:t>7.2 未来展望</w:t>
       </w:r>
-      <w:bookmarkEnd w:id="23"/>
+      <w:bookmarkEnd w:id="37"/>
     </w:p>
     <w:sectPr>
       <w:headerReference w:type="default" r:id="rId11"/>
@@ -3475,7 +4836,7 @@
         <w:szCs w:val="26"/>
         <w:lang w:val="zh-CN"/>
       </w:rPr>
-      <w:t>1</w:t>
+      <w:t>4</w:t>
     </w:r>
     <w:r>
       <w:rPr>
@@ -3598,7 +4959,7 @@
         <v:path o:extrusionok="f" gradientshapeok="t" o:connecttype="rect"/>
         <o:lock v:ext="edit" aspectratio="t"/>
       </v:shapetype>
-      <v:shape id="_x0000_i1062" type="#_x0000_t75" style="width:11.3pt;height:11.3pt" o:bullet="t">
+      <v:shape id="_x0000_i1057" type="#_x0000_t75" style="width:11.3pt;height:11.3pt" o:bullet="t">
         <v:imagedata r:id="rId1" o:title="mso9669"/>
       </v:shape>
     </w:pict>
@@ -3693,6 +5054,119 @@
     </w:lvl>
   </w:abstractNum>
   <w:abstractNum w:abstractNumId="1" w15:restartNumberingAfterBreak="0">
+    <w:nsid w:val="032541ED"/>
+    <w:multiLevelType w:val="hybridMultilevel"/>
+    <w:tmpl w:val="C266714E"/>
+    <w:lvl w:ilvl="0" w:tplc="04090001">
+      <w:start w:val="1"/>
+      <w:numFmt w:val="bullet"/>
+      <w:lvlText w:val=""/>
+      <w:lvlJc w:val="left"/>
+      <w:pPr>
+        <w:ind w:left="420" w:hanging="420"/>
+      </w:pPr>
+      <w:rPr>
+        <w:rFonts w:ascii="Wingdings" w:hAnsi="Wingdings" w:hint="default"/>
+      </w:rPr>
+    </w:lvl>
+    <w:lvl w:ilvl="1" w:tplc="04090003" w:tentative="1">
+      <w:start w:val="1"/>
+      <w:numFmt w:val="bullet"/>
+      <w:lvlText w:val=""/>
+      <w:lvlJc w:val="left"/>
+      <w:pPr>
+        <w:ind w:left="840" w:hanging="420"/>
+      </w:pPr>
+      <w:rPr>
+        <w:rFonts w:ascii="Wingdings" w:hAnsi="Wingdings" w:hint="default"/>
+      </w:rPr>
+    </w:lvl>
+    <w:lvl w:ilvl="2" w:tplc="04090005" w:tentative="1">
+      <w:start w:val="1"/>
+      <w:numFmt w:val="bullet"/>
+      <w:lvlText w:val=""/>
+      <w:lvlJc w:val="left"/>
+      <w:pPr>
+        <w:ind w:left="1260" w:hanging="420"/>
+      </w:pPr>
+      <w:rPr>
+        <w:rFonts w:ascii="Wingdings" w:hAnsi="Wingdings" w:hint="default"/>
+      </w:rPr>
+    </w:lvl>
+    <w:lvl w:ilvl="3" w:tplc="04090001" w:tentative="1">
+      <w:start w:val="1"/>
+      <w:numFmt w:val="bullet"/>
+      <w:lvlText w:val=""/>
+      <w:lvlJc w:val="left"/>
+      <w:pPr>
+        <w:ind w:left="1680" w:hanging="420"/>
+      </w:pPr>
+      <w:rPr>
+        <w:rFonts w:ascii="Wingdings" w:hAnsi="Wingdings" w:hint="default"/>
+      </w:rPr>
+    </w:lvl>
+    <w:lvl w:ilvl="4" w:tplc="04090003" w:tentative="1">
+      <w:start w:val="1"/>
+      <w:numFmt w:val="bullet"/>
+      <w:lvlText w:val=""/>
+      <w:lvlJc w:val="left"/>
+      <w:pPr>
+        <w:ind w:left="2100" w:hanging="420"/>
+      </w:pPr>
+      <w:rPr>
+        <w:rFonts w:ascii="Wingdings" w:hAnsi="Wingdings" w:hint="default"/>
+      </w:rPr>
+    </w:lvl>
+    <w:lvl w:ilvl="5" w:tplc="04090005" w:tentative="1">
+      <w:start w:val="1"/>
+      <w:numFmt w:val="bullet"/>
+      <w:lvlText w:val=""/>
+      <w:lvlJc w:val="left"/>
+      <w:pPr>
+        <w:ind w:left="2520" w:hanging="420"/>
+      </w:pPr>
+      <w:rPr>
+        <w:rFonts w:ascii="Wingdings" w:hAnsi="Wingdings" w:hint="default"/>
+      </w:rPr>
+    </w:lvl>
+    <w:lvl w:ilvl="6" w:tplc="04090001" w:tentative="1">
+      <w:start w:val="1"/>
+      <w:numFmt w:val="bullet"/>
+      <w:lvlText w:val=""/>
+      <w:lvlJc w:val="left"/>
+      <w:pPr>
+        <w:ind w:left="2940" w:hanging="420"/>
+      </w:pPr>
+      <w:rPr>
+        <w:rFonts w:ascii="Wingdings" w:hAnsi="Wingdings" w:hint="default"/>
+      </w:rPr>
+    </w:lvl>
+    <w:lvl w:ilvl="7" w:tplc="04090003" w:tentative="1">
+      <w:start w:val="1"/>
+      <w:numFmt w:val="bullet"/>
+      <w:lvlText w:val=""/>
+      <w:lvlJc w:val="left"/>
+      <w:pPr>
+        <w:ind w:left="3360" w:hanging="420"/>
+      </w:pPr>
+      <w:rPr>
+        <w:rFonts w:ascii="Wingdings" w:hAnsi="Wingdings" w:hint="default"/>
+      </w:rPr>
+    </w:lvl>
+    <w:lvl w:ilvl="8" w:tplc="04090005" w:tentative="1">
+      <w:start w:val="1"/>
+      <w:numFmt w:val="bullet"/>
+      <w:lvlText w:val=""/>
+      <w:lvlJc w:val="left"/>
+      <w:pPr>
+        <w:ind w:left="3780" w:hanging="420"/>
+      </w:pPr>
+      <w:rPr>
+        <w:rFonts w:ascii="Wingdings" w:hAnsi="Wingdings" w:hint="default"/>
+      </w:rPr>
+    </w:lvl>
+  </w:abstractNum>
+  <w:abstractNum w:abstractNumId="2" w15:restartNumberingAfterBreak="0">
     <w:nsid w:val="099B2D3D"/>
     <w:multiLevelType w:val="hybridMultilevel"/>
     <w:tmpl w:val="842E77C6"/>
@@ -3806,7 +5280,7 @@
       </w:rPr>
     </w:lvl>
   </w:abstractNum>
-  <w:abstractNum w:abstractNumId="2" w15:restartNumberingAfterBreak="0">
+  <w:abstractNum w:abstractNumId="3" w15:restartNumberingAfterBreak="0">
     <w:nsid w:val="0D1F011A"/>
     <w:multiLevelType w:val="hybridMultilevel"/>
     <w:tmpl w:val="C7C0ABD0"/>
@@ -3892,7 +5366,7 @@
       </w:pPr>
     </w:lvl>
   </w:abstractNum>
-  <w:abstractNum w:abstractNumId="3" w15:restartNumberingAfterBreak="0">
+  <w:abstractNum w:abstractNumId="4" w15:restartNumberingAfterBreak="0">
     <w:nsid w:val="0D7202C3"/>
     <w:multiLevelType w:val="hybridMultilevel"/>
     <w:tmpl w:val="595457B0"/>
@@ -3983,7 +5457,7 @@
       </w:pPr>
     </w:lvl>
   </w:abstractNum>
-  <w:abstractNum w:abstractNumId="4" w15:restartNumberingAfterBreak="0">
+  <w:abstractNum w:abstractNumId="5" w15:restartNumberingAfterBreak="0">
     <w:nsid w:val="109B372A"/>
     <w:multiLevelType w:val="hybridMultilevel"/>
     <w:tmpl w:val="F4BC84E0"/>
@@ -4069,7 +5543,7 @@
       </w:pPr>
     </w:lvl>
   </w:abstractNum>
-  <w:abstractNum w:abstractNumId="5" w15:restartNumberingAfterBreak="0">
+  <w:abstractNum w:abstractNumId="6" w15:restartNumberingAfterBreak="0">
     <w:nsid w:val="13C52B51"/>
     <w:multiLevelType w:val="hybridMultilevel"/>
     <w:tmpl w:val="B146806A"/>
@@ -4158,7 +5632,7 @@
       </w:pPr>
     </w:lvl>
   </w:abstractNum>
-  <w:abstractNum w:abstractNumId="6" w15:restartNumberingAfterBreak="0">
+  <w:abstractNum w:abstractNumId="7" w15:restartNumberingAfterBreak="0">
     <w:nsid w:val="14147B15"/>
     <w:multiLevelType w:val="hybridMultilevel"/>
     <w:tmpl w:val="25DA835E"/>
@@ -4249,7 +5723,7 @@
       </w:pPr>
     </w:lvl>
   </w:abstractNum>
-  <w:abstractNum w:abstractNumId="7" w15:restartNumberingAfterBreak="0">
+  <w:abstractNum w:abstractNumId="8" w15:restartNumberingAfterBreak="0">
     <w:nsid w:val="14D57233"/>
     <w:multiLevelType w:val="hybridMultilevel"/>
     <w:tmpl w:val="BF1C276A"/>
@@ -4362,7 +5836,7 @@
       </w:rPr>
     </w:lvl>
   </w:abstractNum>
-  <w:abstractNum w:abstractNumId="8" w15:restartNumberingAfterBreak="0">
+  <w:abstractNum w:abstractNumId="9" w15:restartNumberingAfterBreak="0">
     <w:nsid w:val="14FE18EB"/>
     <w:multiLevelType w:val="hybridMultilevel"/>
     <w:tmpl w:val="6D3614E4"/>
@@ -4451,7 +5925,7 @@
       </w:pPr>
     </w:lvl>
   </w:abstractNum>
-  <w:abstractNum w:abstractNumId="9" w15:restartNumberingAfterBreak="0">
+  <w:abstractNum w:abstractNumId="10" w15:restartNumberingAfterBreak="0">
     <w:nsid w:val="183C6170"/>
     <w:multiLevelType w:val="hybridMultilevel"/>
     <w:tmpl w:val="5F9A163A"/>
@@ -4537,7 +6011,7 @@
       </w:pPr>
     </w:lvl>
   </w:abstractNum>
-  <w:abstractNum w:abstractNumId="10" w15:restartNumberingAfterBreak="0">
+  <w:abstractNum w:abstractNumId="11" w15:restartNumberingAfterBreak="0">
     <w:nsid w:val="1A735C26"/>
     <w:multiLevelType w:val="hybridMultilevel"/>
     <w:tmpl w:val="30E4FF9C"/>
@@ -4626,7 +6100,7 @@
       </w:pPr>
     </w:lvl>
   </w:abstractNum>
-  <w:abstractNum w:abstractNumId="11" w15:restartNumberingAfterBreak="0">
+  <w:abstractNum w:abstractNumId="12" w15:restartNumberingAfterBreak="0">
     <w:nsid w:val="1C36735E"/>
     <w:multiLevelType w:val="hybridMultilevel"/>
     <w:tmpl w:val="F5BE021E"/>
@@ -4718,7 +6192,7 @@
       </w:pPr>
     </w:lvl>
   </w:abstractNum>
-  <w:abstractNum w:abstractNumId="12" w15:restartNumberingAfterBreak="0">
+  <w:abstractNum w:abstractNumId="13" w15:restartNumberingAfterBreak="0">
     <w:nsid w:val="209B19CF"/>
     <w:multiLevelType w:val="hybridMultilevel"/>
     <w:tmpl w:val="05A4E1EE"/>
@@ -4807,7 +6281,7 @@
       </w:pPr>
     </w:lvl>
   </w:abstractNum>
-  <w:abstractNum w:abstractNumId="13" w15:restartNumberingAfterBreak="0">
+  <w:abstractNum w:abstractNumId="14" w15:restartNumberingAfterBreak="0">
     <w:nsid w:val="24766946"/>
     <w:multiLevelType w:val="hybridMultilevel"/>
     <w:tmpl w:val="CFB04E68"/>
@@ -4921,7 +6395,7 @@
       </w:rPr>
     </w:lvl>
   </w:abstractNum>
-  <w:abstractNum w:abstractNumId="14" w15:restartNumberingAfterBreak="0">
+  <w:abstractNum w:abstractNumId="15" w15:restartNumberingAfterBreak="0">
     <w:nsid w:val="2B2F5CFA"/>
     <w:multiLevelType w:val="hybridMultilevel"/>
     <w:tmpl w:val="C62E60DA"/>
@@ -5010,7 +6484,7 @@
       </w:pPr>
     </w:lvl>
   </w:abstractNum>
-  <w:abstractNum w:abstractNumId="15" w15:restartNumberingAfterBreak="0">
+  <w:abstractNum w:abstractNumId="16" w15:restartNumberingAfterBreak="0">
     <w:nsid w:val="2E437B2C"/>
     <w:multiLevelType w:val="hybridMultilevel"/>
     <w:tmpl w:val="EACC26AA"/>
@@ -5099,7 +6573,7 @@
       </w:pPr>
     </w:lvl>
   </w:abstractNum>
-  <w:abstractNum w:abstractNumId="16" w15:restartNumberingAfterBreak="0">
+  <w:abstractNum w:abstractNumId="17" w15:restartNumberingAfterBreak="0">
     <w:nsid w:val="31B76CD4"/>
     <w:multiLevelType w:val="hybridMultilevel"/>
     <w:tmpl w:val="B8E80DDA"/>
@@ -5185,7 +6659,120 @@
       </w:pPr>
     </w:lvl>
   </w:abstractNum>
-  <w:abstractNum w:abstractNumId="17" w15:restartNumberingAfterBreak="0">
+  <w:abstractNum w:abstractNumId="18" w15:restartNumberingAfterBreak="0">
+    <w:nsid w:val="33B60D48"/>
+    <w:multiLevelType w:val="hybridMultilevel"/>
+    <w:tmpl w:val="6C2648EC"/>
+    <w:lvl w:ilvl="0" w:tplc="04090001">
+      <w:start w:val="1"/>
+      <w:numFmt w:val="bullet"/>
+      <w:lvlText w:val=""/>
+      <w:lvlJc w:val="left"/>
+      <w:pPr>
+        <w:ind w:left="420" w:hanging="420"/>
+      </w:pPr>
+      <w:rPr>
+        <w:rFonts w:ascii="Wingdings" w:hAnsi="Wingdings" w:hint="default"/>
+      </w:rPr>
+    </w:lvl>
+    <w:lvl w:ilvl="1" w:tplc="04090003" w:tentative="1">
+      <w:start w:val="1"/>
+      <w:numFmt w:val="bullet"/>
+      <w:lvlText w:val=""/>
+      <w:lvlJc w:val="left"/>
+      <w:pPr>
+        <w:ind w:left="840" w:hanging="420"/>
+      </w:pPr>
+      <w:rPr>
+        <w:rFonts w:ascii="Wingdings" w:hAnsi="Wingdings" w:hint="default"/>
+      </w:rPr>
+    </w:lvl>
+    <w:lvl w:ilvl="2" w:tplc="04090005" w:tentative="1">
+      <w:start w:val="1"/>
+      <w:numFmt w:val="bullet"/>
+      <w:lvlText w:val=""/>
+      <w:lvlJc w:val="left"/>
+      <w:pPr>
+        <w:ind w:left="1260" w:hanging="420"/>
+      </w:pPr>
+      <w:rPr>
+        <w:rFonts w:ascii="Wingdings" w:hAnsi="Wingdings" w:hint="default"/>
+      </w:rPr>
+    </w:lvl>
+    <w:lvl w:ilvl="3" w:tplc="04090001" w:tentative="1">
+      <w:start w:val="1"/>
+      <w:numFmt w:val="bullet"/>
+      <w:lvlText w:val=""/>
+      <w:lvlJc w:val="left"/>
+      <w:pPr>
+        <w:ind w:left="1680" w:hanging="420"/>
+      </w:pPr>
+      <w:rPr>
+        <w:rFonts w:ascii="Wingdings" w:hAnsi="Wingdings" w:hint="default"/>
+      </w:rPr>
+    </w:lvl>
+    <w:lvl w:ilvl="4" w:tplc="04090003" w:tentative="1">
+      <w:start w:val="1"/>
+      <w:numFmt w:val="bullet"/>
+      <w:lvlText w:val=""/>
+      <w:lvlJc w:val="left"/>
+      <w:pPr>
+        <w:ind w:left="2100" w:hanging="420"/>
+      </w:pPr>
+      <w:rPr>
+        <w:rFonts w:ascii="Wingdings" w:hAnsi="Wingdings" w:hint="default"/>
+      </w:rPr>
+    </w:lvl>
+    <w:lvl w:ilvl="5" w:tplc="04090005" w:tentative="1">
+      <w:start w:val="1"/>
+      <w:numFmt w:val="bullet"/>
+      <w:lvlText w:val=""/>
+      <w:lvlJc w:val="left"/>
+      <w:pPr>
+        <w:ind w:left="2520" w:hanging="420"/>
+      </w:pPr>
+      <w:rPr>
+        <w:rFonts w:ascii="Wingdings" w:hAnsi="Wingdings" w:hint="default"/>
+      </w:rPr>
+    </w:lvl>
+    <w:lvl w:ilvl="6" w:tplc="04090001" w:tentative="1">
+      <w:start w:val="1"/>
+      <w:numFmt w:val="bullet"/>
+      <w:lvlText w:val=""/>
+      <w:lvlJc w:val="left"/>
+      <w:pPr>
+        <w:ind w:left="2940" w:hanging="420"/>
+      </w:pPr>
+      <w:rPr>
+        <w:rFonts w:ascii="Wingdings" w:hAnsi="Wingdings" w:hint="default"/>
+      </w:rPr>
+    </w:lvl>
+    <w:lvl w:ilvl="7" w:tplc="04090003" w:tentative="1">
+      <w:start w:val="1"/>
+      <w:numFmt w:val="bullet"/>
+      <w:lvlText w:val=""/>
+      <w:lvlJc w:val="left"/>
+      <w:pPr>
+        <w:ind w:left="3360" w:hanging="420"/>
+      </w:pPr>
+      <w:rPr>
+        <w:rFonts w:ascii="Wingdings" w:hAnsi="Wingdings" w:hint="default"/>
+      </w:rPr>
+    </w:lvl>
+    <w:lvl w:ilvl="8" w:tplc="04090005" w:tentative="1">
+      <w:start w:val="1"/>
+      <w:numFmt w:val="bullet"/>
+      <w:lvlText w:val=""/>
+      <w:lvlJc w:val="left"/>
+      <w:pPr>
+        <w:ind w:left="3780" w:hanging="420"/>
+      </w:pPr>
+      <w:rPr>
+        <w:rFonts w:ascii="Wingdings" w:hAnsi="Wingdings" w:hint="default"/>
+      </w:rPr>
+    </w:lvl>
+  </w:abstractNum>
+  <w:abstractNum w:abstractNumId="19" w15:restartNumberingAfterBreak="0">
     <w:nsid w:val="35DF6527"/>
     <w:multiLevelType w:val="hybridMultilevel"/>
     <w:tmpl w:val="CEFE8EFC"/>
@@ -5271,7 +6858,7 @@
       </w:pPr>
     </w:lvl>
   </w:abstractNum>
-  <w:abstractNum w:abstractNumId="18" w15:restartNumberingAfterBreak="0">
+  <w:abstractNum w:abstractNumId="20" w15:restartNumberingAfterBreak="0">
     <w:nsid w:val="3D3C6678"/>
     <w:multiLevelType w:val="hybridMultilevel"/>
     <w:tmpl w:val="BC720FAC"/>
@@ -5360,7 +6947,7 @@
       </w:pPr>
     </w:lvl>
   </w:abstractNum>
-  <w:abstractNum w:abstractNumId="19" w15:restartNumberingAfterBreak="0">
+  <w:abstractNum w:abstractNumId="21" w15:restartNumberingAfterBreak="0">
     <w:nsid w:val="3D8427D2"/>
     <w:multiLevelType w:val="hybridMultilevel"/>
     <w:tmpl w:val="5A6C44D0"/>
@@ -5449,7 +7036,7 @@
       </w:pPr>
     </w:lvl>
   </w:abstractNum>
-  <w:abstractNum w:abstractNumId="20" w15:restartNumberingAfterBreak="0">
+  <w:abstractNum w:abstractNumId="22" w15:restartNumberingAfterBreak="0">
     <w:nsid w:val="425619DA"/>
     <w:multiLevelType w:val="hybridMultilevel"/>
     <w:tmpl w:val="91F02DEC"/>
@@ -5538,7 +7125,7 @@
       </w:pPr>
     </w:lvl>
   </w:abstractNum>
-  <w:abstractNum w:abstractNumId="21" w15:restartNumberingAfterBreak="0">
+  <w:abstractNum w:abstractNumId="23" w15:restartNumberingAfterBreak="0">
     <w:nsid w:val="42B02681"/>
     <w:multiLevelType w:val="hybridMultilevel"/>
     <w:tmpl w:val="FCA855C2"/>
@@ -5627,7 +7214,7 @@
       </w:pPr>
     </w:lvl>
   </w:abstractNum>
-  <w:abstractNum w:abstractNumId="22" w15:restartNumberingAfterBreak="0">
+  <w:abstractNum w:abstractNumId="24" w15:restartNumberingAfterBreak="0">
     <w:nsid w:val="43E85A24"/>
     <w:multiLevelType w:val="hybridMultilevel"/>
     <w:tmpl w:val="5F9A163A"/>
@@ -5713,7 +7300,7 @@
       </w:pPr>
     </w:lvl>
   </w:abstractNum>
-  <w:abstractNum w:abstractNumId="23" w15:restartNumberingAfterBreak="0">
+  <w:abstractNum w:abstractNumId="25" w15:restartNumberingAfterBreak="0">
     <w:nsid w:val="44AC3799"/>
     <w:multiLevelType w:val="hybridMultilevel"/>
     <w:tmpl w:val="6F00DD7E"/>
@@ -5827,7 +7414,7 @@
       </w:rPr>
     </w:lvl>
   </w:abstractNum>
-  <w:abstractNum w:abstractNumId="24" w15:restartNumberingAfterBreak="0">
+  <w:abstractNum w:abstractNumId="26" w15:restartNumberingAfterBreak="0">
     <w:nsid w:val="463B04D0"/>
     <w:multiLevelType w:val="hybridMultilevel"/>
     <w:tmpl w:val="38A6839C"/>
@@ -5919,7 +7506,7 @@
       </w:pPr>
     </w:lvl>
   </w:abstractNum>
-  <w:abstractNum w:abstractNumId="25" w15:restartNumberingAfterBreak="0">
+  <w:abstractNum w:abstractNumId="27" w15:restartNumberingAfterBreak="0">
     <w:nsid w:val="46E463CE"/>
     <w:multiLevelType w:val="hybridMultilevel"/>
     <w:tmpl w:val="AAC83904"/>
@@ -6008,7 +7595,7 @@
       </w:pPr>
     </w:lvl>
   </w:abstractNum>
-  <w:abstractNum w:abstractNumId="26" w15:restartNumberingAfterBreak="0">
+  <w:abstractNum w:abstractNumId="28" w15:restartNumberingAfterBreak="0">
     <w:nsid w:val="488021A9"/>
     <w:multiLevelType w:val="hybridMultilevel"/>
     <w:tmpl w:val="215E9C08"/>
@@ -6122,7 +7709,7 @@
       </w:rPr>
     </w:lvl>
   </w:abstractNum>
-  <w:abstractNum w:abstractNumId="27" w15:restartNumberingAfterBreak="0">
+  <w:abstractNum w:abstractNumId="29" w15:restartNumberingAfterBreak="0">
     <w:nsid w:val="4C9F3CEA"/>
     <w:multiLevelType w:val="multilevel"/>
     <w:tmpl w:val="4C9F3CEA"/>
@@ -6211,7 +7798,7 @@
       </w:pPr>
     </w:lvl>
   </w:abstractNum>
-  <w:abstractNum w:abstractNumId="28" w15:restartNumberingAfterBreak="0">
+  <w:abstractNum w:abstractNumId="30" w15:restartNumberingAfterBreak="0">
     <w:nsid w:val="55031CF2"/>
     <w:multiLevelType w:val="hybridMultilevel"/>
     <w:tmpl w:val="F1AE5E7C"/>
@@ -6300,7 +7887,7 @@
       </w:pPr>
     </w:lvl>
   </w:abstractNum>
-  <w:abstractNum w:abstractNumId="29" w15:restartNumberingAfterBreak="0">
+  <w:abstractNum w:abstractNumId="31" w15:restartNumberingAfterBreak="0">
     <w:nsid w:val="55B26131"/>
     <w:multiLevelType w:val="multilevel"/>
     <w:tmpl w:val="25CECA26"/>
@@ -6422,7 +8009,7 @@
       </w:rPr>
     </w:lvl>
   </w:abstractNum>
-  <w:abstractNum w:abstractNumId="30" w15:restartNumberingAfterBreak="0">
+  <w:abstractNum w:abstractNumId="32" w15:restartNumberingAfterBreak="0">
     <w:nsid w:val="5B1F79CA"/>
     <w:multiLevelType w:val="hybridMultilevel"/>
     <w:tmpl w:val="F8E2966E"/>
@@ -6536,7 +8123,7 @@
       </w:rPr>
     </w:lvl>
   </w:abstractNum>
-  <w:abstractNum w:abstractNumId="31" w15:restartNumberingAfterBreak="0">
+  <w:abstractNum w:abstractNumId="33" w15:restartNumberingAfterBreak="0">
     <w:nsid w:val="5C4F1D85"/>
     <w:multiLevelType w:val="hybridMultilevel"/>
     <w:tmpl w:val="3C1671B0"/>
@@ -6627,7 +8214,7 @@
       </w:pPr>
     </w:lvl>
   </w:abstractNum>
-  <w:abstractNum w:abstractNumId="32" w15:restartNumberingAfterBreak="0">
+  <w:abstractNum w:abstractNumId="34" w15:restartNumberingAfterBreak="0">
     <w:nsid w:val="62E70E81"/>
     <w:multiLevelType w:val="hybridMultilevel"/>
     <w:tmpl w:val="47145776"/>
@@ -6716,7 +8303,7 @@
       </w:pPr>
     </w:lvl>
   </w:abstractNum>
-  <w:abstractNum w:abstractNumId="33" w15:restartNumberingAfterBreak="0">
+  <w:abstractNum w:abstractNumId="35" w15:restartNumberingAfterBreak="0">
     <w:nsid w:val="62FE7DD5"/>
     <w:multiLevelType w:val="hybridMultilevel"/>
     <w:tmpl w:val="649E9384"/>
@@ -6805,7 +8392,7 @@
       </w:pPr>
     </w:lvl>
   </w:abstractNum>
-  <w:abstractNum w:abstractNumId="34" w15:restartNumberingAfterBreak="0">
+  <w:abstractNum w:abstractNumId="36" w15:restartNumberingAfterBreak="0">
     <w:nsid w:val="64711FF0"/>
     <w:multiLevelType w:val="hybridMultilevel"/>
     <w:tmpl w:val="ED10069C"/>
@@ -6891,7 +8478,7 @@
       </w:pPr>
     </w:lvl>
   </w:abstractNum>
-  <w:abstractNum w:abstractNumId="35" w15:restartNumberingAfterBreak="0">
+  <w:abstractNum w:abstractNumId="37" w15:restartNumberingAfterBreak="0">
     <w:nsid w:val="67237732"/>
     <w:multiLevelType w:val="hybridMultilevel"/>
     <w:tmpl w:val="F0BCFCC6"/>
@@ -6977,7 +8564,7 @@
       </w:pPr>
     </w:lvl>
   </w:abstractNum>
-  <w:abstractNum w:abstractNumId="36" w15:restartNumberingAfterBreak="0">
+  <w:abstractNum w:abstractNumId="38" w15:restartNumberingAfterBreak="0">
     <w:nsid w:val="6A91057D"/>
     <w:multiLevelType w:val="hybridMultilevel"/>
     <w:tmpl w:val="1D06E5A8"/>
@@ -7066,7 +8653,7 @@
       </w:pPr>
     </w:lvl>
   </w:abstractNum>
-  <w:abstractNum w:abstractNumId="37" w15:restartNumberingAfterBreak="0">
+  <w:abstractNum w:abstractNumId="39" w15:restartNumberingAfterBreak="0">
     <w:nsid w:val="6D5068C4"/>
     <w:multiLevelType w:val="hybridMultilevel"/>
     <w:tmpl w:val="8E0A840E"/>
@@ -7155,7 +8742,7 @@
       </w:pPr>
     </w:lvl>
   </w:abstractNum>
-  <w:abstractNum w:abstractNumId="38" w15:restartNumberingAfterBreak="0">
+  <w:abstractNum w:abstractNumId="40" w15:restartNumberingAfterBreak="0">
     <w:nsid w:val="6E1B3ECB"/>
     <w:multiLevelType w:val="hybridMultilevel"/>
     <w:tmpl w:val="73BE9BA6"/>
@@ -7241,7 +8828,7 @@
       </w:pPr>
     </w:lvl>
   </w:abstractNum>
-  <w:abstractNum w:abstractNumId="39" w15:restartNumberingAfterBreak="0">
+  <w:abstractNum w:abstractNumId="41" w15:restartNumberingAfterBreak="0">
     <w:nsid w:val="71760D65"/>
     <w:multiLevelType w:val="hybridMultilevel"/>
     <w:tmpl w:val="52C82462"/>
@@ -7330,7 +8917,7 @@
       </w:pPr>
     </w:lvl>
   </w:abstractNum>
-  <w:abstractNum w:abstractNumId="40" w15:restartNumberingAfterBreak="0">
+  <w:abstractNum w:abstractNumId="42" w15:restartNumberingAfterBreak="0">
     <w:nsid w:val="7D66749B"/>
     <w:multiLevelType w:val="hybridMultilevel"/>
     <w:tmpl w:val="C694B4AA"/>
@@ -7420,100 +9007,100 @@
     </w:lvl>
   </w:abstractNum>
   <w:num w:numId="1">
+    <w:abstractNumId w:val="26"/>
+  </w:num>
+  <w:num w:numId="2">
+    <w:abstractNumId w:val="22"/>
+  </w:num>
+  <w:num w:numId="3">
+    <w:abstractNumId w:val="41"/>
+  </w:num>
+  <w:num w:numId="4">
+    <w:abstractNumId w:val="13"/>
+  </w:num>
+  <w:num w:numId="5">
+    <w:abstractNumId w:val="16"/>
+  </w:num>
+  <w:num w:numId="6">
+    <w:abstractNumId w:val="12"/>
+  </w:num>
+  <w:num w:numId="7">
+    <w:abstractNumId w:val="10"/>
+  </w:num>
+  <w:num w:numId="8">
     <w:abstractNumId w:val="24"/>
   </w:num>
-  <w:num w:numId="2">
+  <w:num w:numId="9">
+    <w:abstractNumId w:val="25"/>
+  </w:num>
+  <w:num w:numId="10">
+    <w:abstractNumId w:val="30"/>
+  </w:num>
+  <w:num w:numId="11">
+    <w:abstractNumId w:val="6"/>
+  </w:num>
+  <w:num w:numId="12">
+    <w:abstractNumId w:val="21"/>
+  </w:num>
+  <w:num w:numId="13">
+    <w:abstractNumId w:val="23"/>
+  </w:num>
+  <w:num w:numId="14">
+    <w:abstractNumId w:val="31"/>
+  </w:num>
+  <w:num w:numId="15">
+    <w:abstractNumId w:val="15"/>
+  </w:num>
+  <w:num w:numId="16">
     <w:abstractNumId w:val="20"/>
   </w:num>
-  <w:num w:numId="3">
+  <w:num w:numId="17">
     <w:abstractNumId w:val="39"/>
   </w:num>
-  <w:num w:numId="4">
-    <w:abstractNumId w:val="12"/>
-  </w:num>
-  <w:num w:numId="5">
-    <w:abstractNumId w:val="15"/>
-  </w:num>
-  <w:num w:numId="6">
+  <w:num w:numId="18">
     <w:abstractNumId w:val="11"/>
   </w:num>
-  <w:num w:numId="7">
-    <w:abstractNumId w:val="9"/>
+  <w:num w:numId="19">
+    <w:abstractNumId w:val="36"/>
   </w:num>
-  <w:num w:numId="8">
-    <w:abstractNumId w:val="22"/>
+  <w:num w:numId="20">
+    <w:abstractNumId w:val="8"/>
   </w:num>
-  <w:num w:numId="9">
-    <w:abstractNumId w:val="23"/>
-  </w:num>
-  <w:num w:numId="10">
+  <w:num w:numId="21">
     <w:abstractNumId w:val="28"/>
   </w:num>
-  <w:num w:numId="11">
-    <w:abstractNumId w:val="5"/>
-  </w:num>
-  <w:num w:numId="12">
-    <w:abstractNumId w:val="19"/>
-  </w:num>
-  <w:num w:numId="13">
-    <w:abstractNumId w:val="21"/>
-  </w:num>
-  <w:num w:numId="14">
-    <w:abstractNumId w:val="29"/>
-  </w:num>
-  <w:num w:numId="15">
-    <w:abstractNumId w:val="14"/>
-  </w:num>
-  <w:num w:numId="16">
-    <w:abstractNumId w:val="18"/>
-  </w:num>
-  <w:num w:numId="17">
-    <w:abstractNumId w:val="37"/>
-  </w:num>
-  <w:num w:numId="18">
-    <w:abstractNumId w:val="10"/>
-  </w:num>
-  <w:num w:numId="19">
-    <w:abstractNumId w:val="34"/>
-  </w:num>
-  <w:num w:numId="20">
-    <w:abstractNumId w:val="7"/>
-  </w:num>
-  <w:num w:numId="21">
-    <w:abstractNumId w:val="26"/>
-  </w:num>
   <w:num w:numId="22">
-    <w:abstractNumId w:val="1"/>
+    <w:abstractNumId w:val="2"/>
   </w:num>
   <w:num w:numId="23">
-    <w:abstractNumId w:val="30"/>
+    <w:abstractNumId w:val="32"/>
   </w:num>
   <w:num w:numId="24">
-    <w:abstractNumId w:val="13"/>
+    <w:abstractNumId w:val="14"/>
   </w:num>
   <w:num w:numId="25">
     <w:abstractNumId w:val="0"/>
   </w:num>
   <w:num w:numId="26">
-    <w:abstractNumId w:val="4"/>
+    <w:abstractNumId w:val="5"/>
   </w:num>
   <w:num w:numId="27">
-    <w:abstractNumId w:val="33"/>
+    <w:abstractNumId w:val="35"/>
   </w:num>
   <w:num w:numId="28">
-    <w:abstractNumId w:val="2"/>
+    <w:abstractNumId w:val="3"/>
   </w:num>
   <w:num w:numId="29">
-    <w:abstractNumId w:val="38"/>
+    <w:abstractNumId w:val="40"/>
   </w:num>
   <w:num w:numId="30">
-    <w:abstractNumId w:val="17"/>
+    <w:abstractNumId w:val="19"/>
   </w:num>
   <w:num w:numId="31">
-    <w:abstractNumId w:val="27"/>
+    <w:abstractNumId w:val="29"/>
   </w:num>
   <w:num w:numId="32">
-    <w:abstractNumId w:val="29"/>
+    <w:abstractNumId w:val="31"/>
     <w:lvlOverride w:ilvl="0">
       <w:startOverride w:val="1"/>
     </w:lvlOverride>
@@ -7543,34 +9130,40 @@
     </w:lvlOverride>
   </w:num>
   <w:num w:numId="33">
-    <w:abstractNumId w:val="40"/>
+    <w:abstractNumId w:val="42"/>
   </w:num>
   <w:num w:numId="34">
-    <w:abstractNumId w:val="25"/>
+    <w:abstractNumId w:val="27"/>
   </w:num>
   <w:num w:numId="35">
-    <w:abstractNumId w:val="36"/>
+    <w:abstractNumId w:val="38"/>
   </w:num>
   <w:num w:numId="36">
-    <w:abstractNumId w:val="32"/>
+    <w:abstractNumId w:val="34"/>
   </w:num>
   <w:num w:numId="37">
-    <w:abstractNumId w:val="8"/>
+    <w:abstractNumId w:val="9"/>
   </w:num>
   <w:num w:numId="38">
-    <w:abstractNumId w:val="16"/>
+    <w:abstractNumId w:val="17"/>
   </w:num>
   <w:num w:numId="39">
-    <w:abstractNumId w:val="35"/>
+    <w:abstractNumId w:val="37"/>
   </w:num>
   <w:num w:numId="40">
-    <w:abstractNumId w:val="6"/>
+    <w:abstractNumId w:val="7"/>
   </w:num>
   <w:num w:numId="41">
-    <w:abstractNumId w:val="31"/>
+    <w:abstractNumId w:val="33"/>
   </w:num>
   <w:num w:numId="42">
-    <w:abstractNumId w:val="3"/>
+    <w:abstractNumId w:val="4"/>
+  </w:num>
+  <w:num w:numId="43">
+    <w:abstractNumId w:val="1"/>
+  </w:num>
+  <w:num w:numId="44">
+    <w:abstractNumId w:val="18"/>
   </w:num>
 </w:numbering>
 </file>
@@ -9129,7 +10722,7 @@
 </file>
 
 <file path=customXml/itemProps1.xml><?xml version="1.0" encoding="utf-8"?>
-<ds:datastoreItem xmlns:ds="http://schemas.openxmlformats.org/officeDocument/2006/customXml" ds:itemID="{E682CA74-4D5A-4AC2-AD6F-5703DC3EBF85}">
+<ds:datastoreItem xmlns:ds="http://schemas.openxmlformats.org/officeDocument/2006/customXml" ds:itemID="{1B62BCE7-0F30-436A-9683-43B9022E8955}">
   <ds:schemaRefs>
     <ds:schemaRef ds:uri="http://schemas.openxmlformats.org/officeDocument/2006/bibliography"/>
   </ds:schemaRefs>

</xml_diff>